<commit_message>
sửa nhiều thứ,tích hợp firebase
</commit_message>
<xml_diff>
--- a/TaiLieu/HaHuyNam_BTLKhoaHocDuLieu.docx
+++ b/TaiLieu/HaHuyNam_BTLKhoaHocDuLieu.docx
@@ -16,7 +16,7 @@
           <w:lang w:val="vi-VN"/>
         </w:rPr>
       </w:pPr>
-      <w:bookmarkStart w:id="0" w:name="_Toc198664180"/>
+      <w:bookmarkStart w:id="0" w:name="_Toc198908671"/>
       <w:r>
         <w:rPr>
           <w:rFonts w:ascii="Times New Roman" w:hAnsi="Times New Roman" w:cs="Times New Roman"/>
@@ -107,7 +107,7 @@
           <w:r>
             <w:fldChar w:fldCharType="separate"/>
           </w:r>
-          <w:hyperlink w:anchor="_Toc198664180" w:history="1">
+          <w:hyperlink w:anchor="_Toc198908671" w:history="1">
             <w:r>
               <w:rPr>
                 <w:rStyle w:val="Hyperlink"/>
@@ -138,7 +138,7 @@
                 <w:noProof/>
                 <w:webHidden/>
               </w:rPr>
-              <w:instrText xml:space="preserve"> PAGEREF _Toc198664180 \h </w:instrText>
+              <w:instrText xml:space="preserve"> PAGEREF _Toc198908671 \h </w:instrText>
             </w:r>
             <w:r>
               <w:rPr>
@@ -181,7 +181,7 @@
               <w:sz w:val="24"/>
             </w:rPr>
           </w:pPr>
-          <w:hyperlink w:anchor="_Toc198664181" w:history="1">
+          <w:hyperlink w:anchor="_Toc198908672" w:history="1">
             <w:r>
               <w:rPr>
                 <w:rStyle w:val="Hyperlink"/>
@@ -212,7 +212,7 @@
                 <w:noProof/>
                 <w:webHidden/>
               </w:rPr>
-              <w:instrText xml:space="preserve"> PAGEREF _Toc198664181 \h </w:instrText>
+              <w:instrText xml:space="preserve"> PAGEREF _Toc198908672 \h </w:instrText>
             </w:r>
             <w:r>
               <w:rPr>
@@ -232,7 +232,7 @@
                 <w:noProof/>
                 <w:webHidden/>
               </w:rPr>
-              <w:t>2</w:t>
+              <w:t>3</w:t>
             </w:r>
             <w:r>
               <w:rPr>
@@ -255,7 +255,7 @@
               <w:sz w:val="24"/>
             </w:rPr>
           </w:pPr>
-          <w:hyperlink w:anchor="_Toc198664182" w:history="1">
+          <w:hyperlink w:anchor="_Toc198908673" w:history="1">
             <w:r>
               <w:rPr>
                 <w:rStyle w:val="Hyperlink"/>
@@ -296,301 +296,7 @@
                 <w:noProof/>
                 <w:webHidden/>
               </w:rPr>
-              <w:instrText xml:space="preserve"> PAGEREF _Toc198664182 \h </w:instrText>
-            </w:r>
-            <w:r>
-              <w:rPr>
-                <w:noProof/>
-                <w:webHidden/>
-              </w:rPr>
-            </w:r>
-            <w:r>
-              <w:rPr>
-                <w:noProof/>
-                <w:webHidden/>
-              </w:rPr>
-              <w:fldChar w:fldCharType="separate"/>
-            </w:r>
-            <w:r>
-              <w:rPr>
-                <w:noProof/>
-                <w:webHidden/>
-              </w:rPr>
-              <w:t>3</w:t>
-            </w:r>
-            <w:r>
-              <w:rPr>
-                <w:noProof/>
-                <w:webHidden/>
-              </w:rPr>
-              <w:fldChar w:fldCharType="end"/>
-            </w:r>
-          </w:hyperlink>
-        </w:p>
-        <w:p>
-          <w:pPr>
-            <w:pStyle w:val="TOC2"/>
-            <w:tabs>
-              <w:tab w:val="right" w:leader="dot" w:pos="8493"/>
-            </w:tabs>
-            <w:rPr>
-              <w:rFonts w:asciiTheme="minorHAnsi" w:eastAsiaTheme="minorEastAsia" w:hAnsiTheme="minorHAnsi"/>
-              <w:noProof/>
-              <w:sz w:val="24"/>
-            </w:rPr>
-          </w:pPr>
-          <w:hyperlink w:anchor="_Toc198664183" w:history="1">
-            <w:r>
-              <w:rPr>
-                <w:rStyle w:val="Hyperlink"/>
-                <w:rFonts w:cs="Times New Roman"/>
-                <w:b/>
-                <w:bCs/>
-                <w:noProof/>
-              </w:rPr>
-              <w:t>Chương 1.Giới thiệu đầu bài</w:t>
-            </w:r>
-            <w:r>
-              <w:rPr>
-                <w:noProof/>
-                <w:webHidden/>
-              </w:rPr>
-              <w:tab/>
-            </w:r>
-            <w:r>
-              <w:rPr>
-                <w:noProof/>
-                <w:webHidden/>
-              </w:rPr>
-              <w:fldChar w:fldCharType="begin"/>
-            </w:r>
-            <w:r>
-              <w:rPr>
-                <w:noProof/>
-                <w:webHidden/>
-              </w:rPr>
-              <w:instrText xml:space="preserve"> PAGEREF _Toc198664183 \h </w:instrText>
-            </w:r>
-            <w:r>
-              <w:rPr>
-                <w:noProof/>
-                <w:webHidden/>
-              </w:rPr>
-            </w:r>
-            <w:r>
-              <w:rPr>
-                <w:noProof/>
-                <w:webHidden/>
-              </w:rPr>
-              <w:fldChar w:fldCharType="separate"/>
-            </w:r>
-            <w:r>
-              <w:rPr>
-                <w:noProof/>
-                <w:webHidden/>
-              </w:rPr>
-              <w:t>3</w:t>
-            </w:r>
-            <w:r>
-              <w:rPr>
-                <w:noProof/>
-                <w:webHidden/>
-              </w:rPr>
-              <w:fldChar w:fldCharType="end"/>
-            </w:r>
-          </w:hyperlink>
-        </w:p>
-        <w:p>
-          <w:pPr>
-            <w:pStyle w:val="TOC2"/>
-            <w:tabs>
-              <w:tab w:val="right" w:leader="dot" w:pos="8493"/>
-            </w:tabs>
-            <w:rPr>
-              <w:rFonts w:asciiTheme="minorHAnsi" w:eastAsiaTheme="minorEastAsia" w:hAnsiTheme="minorHAnsi"/>
-              <w:noProof/>
-              <w:sz w:val="24"/>
-            </w:rPr>
-          </w:pPr>
-          <w:hyperlink w:anchor="_Toc198664184" w:history="1">
-            <w:r>
-              <w:rPr>
-                <w:rStyle w:val="Hyperlink"/>
-                <w:b/>
-                <w:bCs/>
-                <w:i/>
-                <w:iCs/>
-                <w:noProof/>
-              </w:rPr>
-              <w:t>1.1.Thông tin đề tài</w:t>
-            </w:r>
-            <w:r>
-              <w:rPr>
-                <w:noProof/>
-                <w:webHidden/>
-              </w:rPr>
-              <w:tab/>
-            </w:r>
-            <w:r>
-              <w:rPr>
-                <w:noProof/>
-                <w:webHidden/>
-              </w:rPr>
-              <w:fldChar w:fldCharType="begin"/>
-            </w:r>
-            <w:r>
-              <w:rPr>
-                <w:noProof/>
-                <w:webHidden/>
-              </w:rPr>
-              <w:instrText xml:space="preserve"> PAGEREF _Toc198664184 \h </w:instrText>
-            </w:r>
-            <w:r>
-              <w:rPr>
-                <w:noProof/>
-                <w:webHidden/>
-              </w:rPr>
-            </w:r>
-            <w:r>
-              <w:rPr>
-                <w:noProof/>
-                <w:webHidden/>
-              </w:rPr>
-              <w:fldChar w:fldCharType="separate"/>
-            </w:r>
-            <w:r>
-              <w:rPr>
-                <w:noProof/>
-                <w:webHidden/>
-              </w:rPr>
-              <w:t>3</w:t>
-            </w:r>
-            <w:r>
-              <w:rPr>
-                <w:noProof/>
-                <w:webHidden/>
-              </w:rPr>
-              <w:fldChar w:fldCharType="end"/>
-            </w:r>
-          </w:hyperlink>
-        </w:p>
-        <w:p>
-          <w:pPr>
-            <w:pStyle w:val="TOC2"/>
-            <w:tabs>
-              <w:tab w:val="right" w:leader="dot" w:pos="8493"/>
-            </w:tabs>
-            <w:rPr>
-              <w:rFonts w:asciiTheme="minorHAnsi" w:eastAsiaTheme="minorEastAsia" w:hAnsiTheme="minorHAnsi"/>
-              <w:noProof/>
-              <w:sz w:val="24"/>
-            </w:rPr>
-          </w:pPr>
-          <w:hyperlink w:anchor="_Toc198664185" w:history="1">
-            <w:r>
-              <w:rPr>
-                <w:rStyle w:val="Hyperlink"/>
-                <w:b/>
-                <w:bCs/>
-                <w:i/>
-                <w:iCs/>
-                <w:noProof/>
-              </w:rPr>
-              <w:t>1.2.Thông tin đề tài</w:t>
-            </w:r>
-            <w:r>
-              <w:rPr>
-                <w:noProof/>
-                <w:webHidden/>
-              </w:rPr>
-              <w:tab/>
-            </w:r>
-            <w:r>
-              <w:rPr>
-                <w:noProof/>
-                <w:webHidden/>
-              </w:rPr>
-              <w:fldChar w:fldCharType="begin"/>
-            </w:r>
-            <w:r>
-              <w:rPr>
-                <w:noProof/>
-                <w:webHidden/>
-              </w:rPr>
-              <w:instrText xml:space="preserve"> PAGEREF _Toc198664185 \h </w:instrText>
-            </w:r>
-            <w:r>
-              <w:rPr>
-                <w:noProof/>
-                <w:webHidden/>
-              </w:rPr>
-            </w:r>
-            <w:r>
-              <w:rPr>
-                <w:noProof/>
-                <w:webHidden/>
-              </w:rPr>
-              <w:fldChar w:fldCharType="separate"/>
-            </w:r>
-            <w:r>
-              <w:rPr>
-                <w:noProof/>
-                <w:webHidden/>
-              </w:rPr>
-              <w:t>3</w:t>
-            </w:r>
-            <w:r>
-              <w:rPr>
-                <w:noProof/>
-                <w:webHidden/>
-              </w:rPr>
-              <w:fldChar w:fldCharType="end"/>
-            </w:r>
-          </w:hyperlink>
-        </w:p>
-        <w:p>
-          <w:pPr>
-            <w:pStyle w:val="TOC2"/>
-            <w:tabs>
-              <w:tab w:val="right" w:leader="dot" w:pos="8493"/>
-            </w:tabs>
-            <w:rPr>
-              <w:rFonts w:asciiTheme="minorHAnsi" w:eastAsiaTheme="minorEastAsia" w:hAnsiTheme="minorHAnsi"/>
-              <w:noProof/>
-              <w:sz w:val="24"/>
-            </w:rPr>
-          </w:pPr>
-          <w:hyperlink w:anchor="_Toc198664186" w:history="1">
-            <w:r>
-              <w:rPr>
-                <w:rStyle w:val="Hyperlink"/>
-                <w:rFonts w:cs="Times New Roman"/>
-                <w:b/>
-                <w:bCs/>
-                <w:noProof/>
-              </w:rPr>
-              <w:t>Chương 2.Cơ sở lý thuyết</w:t>
-            </w:r>
-            <w:r>
-              <w:rPr>
-                <w:noProof/>
-                <w:webHidden/>
-              </w:rPr>
-              <w:tab/>
-            </w:r>
-            <w:r>
-              <w:rPr>
-                <w:noProof/>
-                <w:webHidden/>
-              </w:rPr>
-              <w:fldChar w:fldCharType="begin"/>
-            </w:r>
-            <w:r>
-              <w:rPr>
-                <w:noProof/>
-                <w:webHidden/>
-              </w:rPr>
-              <w:instrText xml:space="preserve"> PAGEREF _Toc198664186 \h </w:instrText>
+              <w:instrText xml:space="preserve"> PAGEREF _Toc198908673 \h </w:instrText>
             </w:r>
             <w:r>
               <w:rPr>
@@ -633,17 +339,16 @@
               <w:sz w:val="24"/>
             </w:rPr>
           </w:pPr>
-          <w:hyperlink w:anchor="_Toc198664187" w:history="1">
+          <w:hyperlink w:anchor="_Toc198908674" w:history="1">
             <w:r>
               <w:rPr>
                 <w:rStyle w:val="Hyperlink"/>
+                <w:rFonts w:cs="Times New Roman"/>
                 <w:b/>
                 <w:bCs/>
-                <w:i/>
-                <w:iCs/>
                 <w:noProof/>
               </w:rPr>
-              <w:t>2.1.Giới thiệu thư viện pandas</w:t>
+              <w:t>Chương 1.Giới thiệu đầu bài</w:t>
             </w:r>
             <w:r>
               <w:rPr>
@@ -664,7 +369,7 @@
                 <w:noProof/>
                 <w:webHidden/>
               </w:rPr>
-              <w:instrText xml:space="preserve"> PAGEREF _Toc198664187 \h </w:instrText>
+              <w:instrText xml:space="preserve"> PAGEREF _Toc198908674 \h </w:instrText>
             </w:r>
             <w:r>
               <w:rPr>
@@ -696,6 +401,2234 @@
           </w:hyperlink>
         </w:p>
         <w:p>
+          <w:pPr>
+            <w:pStyle w:val="TOC2"/>
+            <w:tabs>
+              <w:tab w:val="right" w:leader="dot" w:pos="8493"/>
+            </w:tabs>
+            <w:rPr>
+              <w:rFonts w:asciiTheme="minorHAnsi" w:eastAsiaTheme="minorEastAsia" w:hAnsiTheme="minorHAnsi"/>
+              <w:noProof/>
+              <w:sz w:val="24"/>
+            </w:rPr>
+          </w:pPr>
+          <w:hyperlink w:anchor="_Toc198908675" w:history="1">
+            <w:r>
+              <w:rPr>
+                <w:rStyle w:val="Hyperlink"/>
+                <w:b/>
+                <w:bCs/>
+                <w:i/>
+                <w:iCs/>
+                <w:noProof/>
+              </w:rPr>
+              <w:t>1.1.Thông tin đề tài</w:t>
+            </w:r>
+            <w:r>
+              <w:rPr>
+                <w:noProof/>
+                <w:webHidden/>
+              </w:rPr>
+              <w:tab/>
+            </w:r>
+            <w:r>
+              <w:rPr>
+                <w:noProof/>
+                <w:webHidden/>
+              </w:rPr>
+              <w:fldChar w:fldCharType="begin"/>
+            </w:r>
+            <w:r>
+              <w:rPr>
+                <w:noProof/>
+                <w:webHidden/>
+              </w:rPr>
+              <w:instrText xml:space="preserve"> PAGEREF _Toc198908675 \h </w:instrText>
+            </w:r>
+            <w:r>
+              <w:rPr>
+                <w:noProof/>
+                <w:webHidden/>
+              </w:rPr>
+            </w:r>
+            <w:r>
+              <w:rPr>
+                <w:noProof/>
+                <w:webHidden/>
+              </w:rPr>
+              <w:fldChar w:fldCharType="separate"/>
+            </w:r>
+            <w:r>
+              <w:rPr>
+                <w:noProof/>
+                <w:webHidden/>
+              </w:rPr>
+              <w:t>4</w:t>
+            </w:r>
+            <w:r>
+              <w:rPr>
+                <w:noProof/>
+                <w:webHidden/>
+              </w:rPr>
+              <w:fldChar w:fldCharType="end"/>
+            </w:r>
+          </w:hyperlink>
+        </w:p>
+        <w:p>
+          <w:pPr>
+            <w:pStyle w:val="TOC2"/>
+            <w:tabs>
+              <w:tab w:val="right" w:leader="dot" w:pos="8493"/>
+            </w:tabs>
+            <w:rPr>
+              <w:rFonts w:asciiTheme="minorHAnsi" w:eastAsiaTheme="minorEastAsia" w:hAnsiTheme="minorHAnsi"/>
+              <w:noProof/>
+              <w:sz w:val="24"/>
+            </w:rPr>
+          </w:pPr>
+          <w:hyperlink w:anchor="_Toc198908676" w:history="1">
+            <w:r>
+              <w:rPr>
+                <w:rStyle w:val="Hyperlink"/>
+                <w:b/>
+                <w:bCs/>
+                <w:i/>
+                <w:iCs/>
+                <w:noProof/>
+              </w:rPr>
+              <w:t>1.2.Thông tin đề tài</w:t>
+            </w:r>
+            <w:r>
+              <w:rPr>
+                <w:noProof/>
+                <w:webHidden/>
+              </w:rPr>
+              <w:tab/>
+            </w:r>
+            <w:r>
+              <w:rPr>
+                <w:noProof/>
+                <w:webHidden/>
+              </w:rPr>
+              <w:fldChar w:fldCharType="begin"/>
+            </w:r>
+            <w:r>
+              <w:rPr>
+                <w:noProof/>
+                <w:webHidden/>
+              </w:rPr>
+              <w:instrText xml:space="preserve"> PAGEREF _Toc198908676 \h </w:instrText>
+            </w:r>
+            <w:r>
+              <w:rPr>
+                <w:noProof/>
+                <w:webHidden/>
+              </w:rPr>
+            </w:r>
+            <w:r>
+              <w:rPr>
+                <w:noProof/>
+                <w:webHidden/>
+              </w:rPr>
+              <w:fldChar w:fldCharType="separate"/>
+            </w:r>
+            <w:r>
+              <w:rPr>
+                <w:noProof/>
+                <w:webHidden/>
+              </w:rPr>
+              <w:t>4</w:t>
+            </w:r>
+            <w:r>
+              <w:rPr>
+                <w:noProof/>
+                <w:webHidden/>
+              </w:rPr>
+              <w:fldChar w:fldCharType="end"/>
+            </w:r>
+          </w:hyperlink>
+        </w:p>
+        <w:p>
+          <w:pPr>
+            <w:pStyle w:val="TOC2"/>
+            <w:tabs>
+              <w:tab w:val="right" w:leader="dot" w:pos="8493"/>
+            </w:tabs>
+            <w:rPr>
+              <w:rFonts w:asciiTheme="minorHAnsi" w:eastAsiaTheme="minorEastAsia" w:hAnsiTheme="minorHAnsi"/>
+              <w:noProof/>
+              <w:sz w:val="24"/>
+            </w:rPr>
+          </w:pPr>
+          <w:hyperlink w:anchor="_Toc198908677" w:history="1">
+            <w:r>
+              <w:rPr>
+                <w:rStyle w:val="Hyperlink"/>
+                <w:rFonts w:cs="Times New Roman"/>
+                <w:b/>
+                <w:bCs/>
+                <w:noProof/>
+              </w:rPr>
+              <w:t>Chương 2.Cơ sở lý thuyết</w:t>
+            </w:r>
+            <w:r>
+              <w:rPr>
+                <w:noProof/>
+                <w:webHidden/>
+              </w:rPr>
+              <w:tab/>
+            </w:r>
+            <w:r>
+              <w:rPr>
+                <w:noProof/>
+                <w:webHidden/>
+              </w:rPr>
+              <w:fldChar w:fldCharType="begin"/>
+            </w:r>
+            <w:r>
+              <w:rPr>
+                <w:noProof/>
+                <w:webHidden/>
+              </w:rPr>
+              <w:instrText xml:space="preserve"> PAGEREF _Toc198908677 \h </w:instrText>
+            </w:r>
+            <w:r>
+              <w:rPr>
+                <w:noProof/>
+                <w:webHidden/>
+              </w:rPr>
+            </w:r>
+            <w:r>
+              <w:rPr>
+                <w:noProof/>
+                <w:webHidden/>
+              </w:rPr>
+              <w:fldChar w:fldCharType="separate"/>
+            </w:r>
+            <w:r>
+              <w:rPr>
+                <w:noProof/>
+                <w:webHidden/>
+              </w:rPr>
+              <w:t>5</w:t>
+            </w:r>
+            <w:r>
+              <w:rPr>
+                <w:noProof/>
+                <w:webHidden/>
+              </w:rPr>
+              <w:fldChar w:fldCharType="end"/>
+            </w:r>
+          </w:hyperlink>
+        </w:p>
+        <w:p>
+          <w:pPr>
+            <w:pStyle w:val="TOC2"/>
+            <w:tabs>
+              <w:tab w:val="right" w:leader="dot" w:pos="8493"/>
+            </w:tabs>
+            <w:rPr>
+              <w:rFonts w:asciiTheme="minorHAnsi" w:eastAsiaTheme="minorEastAsia" w:hAnsiTheme="minorHAnsi"/>
+              <w:noProof/>
+              <w:sz w:val="24"/>
+            </w:rPr>
+          </w:pPr>
+          <w:hyperlink w:anchor="_Toc198908678" w:history="1">
+            <w:r>
+              <w:rPr>
+                <w:rStyle w:val="Hyperlink"/>
+                <w:b/>
+                <w:bCs/>
+                <w:i/>
+                <w:iCs/>
+                <w:noProof/>
+              </w:rPr>
+              <w:t>2.1.Giới thiệu thư viện pandas</w:t>
+            </w:r>
+            <w:r>
+              <w:rPr>
+                <w:noProof/>
+                <w:webHidden/>
+              </w:rPr>
+              <w:tab/>
+            </w:r>
+            <w:r>
+              <w:rPr>
+                <w:noProof/>
+                <w:webHidden/>
+              </w:rPr>
+              <w:fldChar w:fldCharType="begin"/>
+            </w:r>
+            <w:r>
+              <w:rPr>
+                <w:noProof/>
+                <w:webHidden/>
+              </w:rPr>
+              <w:instrText xml:space="preserve"> PAGEREF _Toc198908678 \h </w:instrText>
+            </w:r>
+            <w:r>
+              <w:rPr>
+                <w:noProof/>
+                <w:webHidden/>
+              </w:rPr>
+            </w:r>
+            <w:r>
+              <w:rPr>
+                <w:noProof/>
+                <w:webHidden/>
+              </w:rPr>
+              <w:fldChar w:fldCharType="separate"/>
+            </w:r>
+            <w:r>
+              <w:rPr>
+                <w:noProof/>
+                <w:webHidden/>
+              </w:rPr>
+              <w:t>5</w:t>
+            </w:r>
+            <w:r>
+              <w:rPr>
+                <w:noProof/>
+                <w:webHidden/>
+              </w:rPr>
+              <w:fldChar w:fldCharType="end"/>
+            </w:r>
+          </w:hyperlink>
+        </w:p>
+        <w:p>
+          <w:pPr>
+            <w:pStyle w:val="TOC2"/>
+            <w:tabs>
+              <w:tab w:val="right" w:leader="dot" w:pos="8493"/>
+            </w:tabs>
+            <w:rPr>
+              <w:rFonts w:asciiTheme="minorHAnsi" w:eastAsiaTheme="minorEastAsia" w:hAnsiTheme="minorHAnsi"/>
+              <w:noProof/>
+              <w:sz w:val="24"/>
+            </w:rPr>
+          </w:pPr>
+          <w:hyperlink w:anchor="_Toc198908679" w:history="1">
+            <w:r>
+              <w:rPr>
+                <w:rStyle w:val="Hyperlink"/>
+                <w:b/>
+                <w:bCs/>
+                <w:i/>
+                <w:iCs/>
+                <w:noProof/>
+              </w:rPr>
+              <w:t>2.2.Giới thiệu mô</w:t>
+            </w:r>
+            <w:r>
+              <w:rPr>
+                <w:rStyle w:val="Hyperlink"/>
+                <w:b/>
+                <w:bCs/>
+                <w:i/>
+                <w:iCs/>
+                <w:noProof/>
+                <w:lang w:val="vi-VN"/>
+              </w:rPr>
+              <w:t xml:space="preserve"> hình ARIMA</w:t>
+            </w:r>
+            <w:r>
+              <w:rPr>
+                <w:noProof/>
+                <w:webHidden/>
+              </w:rPr>
+              <w:tab/>
+            </w:r>
+            <w:r>
+              <w:rPr>
+                <w:noProof/>
+                <w:webHidden/>
+              </w:rPr>
+              <w:fldChar w:fldCharType="begin"/>
+            </w:r>
+            <w:r>
+              <w:rPr>
+                <w:noProof/>
+                <w:webHidden/>
+              </w:rPr>
+              <w:instrText xml:space="preserve"> PAGEREF _Toc198908679 \h </w:instrText>
+            </w:r>
+            <w:r>
+              <w:rPr>
+                <w:noProof/>
+                <w:webHidden/>
+              </w:rPr>
+            </w:r>
+            <w:r>
+              <w:rPr>
+                <w:noProof/>
+                <w:webHidden/>
+              </w:rPr>
+              <w:fldChar w:fldCharType="separate"/>
+            </w:r>
+            <w:r>
+              <w:rPr>
+                <w:noProof/>
+                <w:webHidden/>
+              </w:rPr>
+              <w:t>5</w:t>
+            </w:r>
+            <w:r>
+              <w:rPr>
+                <w:noProof/>
+                <w:webHidden/>
+              </w:rPr>
+              <w:fldChar w:fldCharType="end"/>
+            </w:r>
+          </w:hyperlink>
+        </w:p>
+        <w:p>
+          <w:pPr>
+            <w:pStyle w:val="TOC2"/>
+            <w:tabs>
+              <w:tab w:val="right" w:leader="dot" w:pos="8493"/>
+            </w:tabs>
+            <w:rPr>
+              <w:rFonts w:asciiTheme="minorHAnsi" w:eastAsiaTheme="minorEastAsia" w:hAnsiTheme="minorHAnsi"/>
+              <w:noProof/>
+              <w:sz w:val="24"/>
+            </w:rPr>
+          </w:pPr>
+          <w:hyperlink w:anchor="_Toc198908680" w:history="1">
+            <w:r>
+              <w:rPr>
+                <w:rStyle w:val="Hyperlink"/>
+                <w:b/>
+                <w:bCs/>
+                <w:i/>
+                <w:iCs/>
+                <w:noProof/>
+              </w:rPr>
+              <w:t>2.3.Giới thiệu thư</w:t>
+            </w:r>
+            <w:r>
+              <w:rPr>
+                <w:rStyle w:val="Hyperlink"/>
+                <w:b/>
+                <w:bCs/>
+                <w:i/>
+                <w:iCs/>
+                <w:noProof/>
+                <w:lang w:val="vi-VN"/>
+              </w:rPr>
+              <w:t xml:space="preserve"> viện Matplotlib</w:t>
+            </w:r>
+            <w:r>
+              <w:rPr>
+                <w:noProof/>
+                <w:webHidden/>
+              </w:rPr>
+              <w:tab/>
+            </w:r>
+            <w:r>
+              <w:rPr>
+                <w:noProof/>
+                <w:webHidden/>
+              </w:rPr>
+              <w:fldChar w:fldCharType="begin"/>
+            </w:r>
+            <w:r>
+              <w:rPr>
+                <w:noProof/>
+                <w:webHidden/>
+              </w:rPr>
+              <w:instrText xml:space="preserve"> PAGEREF _Toc198908680 \h </w:instrText>
+            </w:r>
+            <w:r>
+              <w:rPr>
+                <w:noProof/>
+                <w:webHidden/>
+              </w:rPr>
+            </w:r>
+            <w:r>
+              <w:rPr>
+                <w:noProof/>
+                <w:webHidden/>
+              </w:rPr>
+              <w:fldChar w:fldCharType="separate"/>
+            </w:r>
+            <w:r>
+              <w:rPr>
+                <w:noProof/>
+                <w:webHidden/>
+              </w:rPr>
+              <w:t>6</w:t>
+            </w:r>
+            <w:r>
+              <w:rPr>
+                <w:noProof/>
+                <w:webHidden/>
+              </w:rPr>
+              <w:fldChar w:fldCharType="end"/>
+            </w:r>
+          </w:hyperlink>
+        </w:p>
+        <w:p>
+          <w:pPr>
+            <w:pStyle w:val="TOC2"/>
+            <w:tabs>
+              <w:tab w:val="right" w:leader="dot" w:pos="8493"/>
+            </w:tabs>
+            <w:rPr>
+              <w:rFonts w:asciiTheme="minorHAnsi" w:eastAsiaTheme="minorEastAsia" w:hAnsiTheme="minorHAnsi"/>
+              <w:noProof/>
+              <w:sz w:val="24"/>
+            </w:rPr>
+          </w:pPr>
+          <w:hyperlink w:anchor="_Toc198908681" w:history="1">
+            <w:r>
+              <w:rPr>
+                <w:rStyle w:val="Hyperlink"/>
+                <w:rFonts w:cs="Times New Roman"/>
+                <w:b/>
+                <w:bCs/>
+                <w:noProof/>
+              </w:rPr>
+              <w:t>Chương 3.Thiết</w:t>
+            </w:r>
+            <w:r>
+              <w:rPr>
+                <w:rStyle w:val="Hyperlink"/>
+                <w:rFonts w:cs="Times New Roman"/>
+                <w:b/>
+                <w:bCs/>
+                <w:noProof/>
+                <w:lang w:val="vi-VN"/>
+              </w:rPr>
+              <w:t xml:space="preserve"> kế và xây dựng chương trình</w:t>
+            </w:r>
+            <w:r>
+              <w:rPr>
+                <w:noProof/>
+                <w:webHidden/>
+              </w:rPr>
+              <w:tab/>
+            </w:r>
+            <w:r>
+              <w:rPr>
+                <w:noProof/>
+                <w:webHidden/>
+              </w:rPr>
+              <w:fldChar w:fldCharType="begin"/>
+            </w:r>
+            <w:r>
+              <w:rPr>
+                <w:noProof/>
+                <w:webHidden/>
+              </w:rPr>
+              <w:instrText xml:space="preserve"> PAGEREF _Toc198908681 \h </w:instrText>
+            </w:r>
+            <w:r>
+              <w:rPr>
+                <w:noProof/>
+                <w:webHidden/>
+              </w:rPr>
+            </w:r>
+            <w:r>
+              <w:rPr>
+                <w:noProof/>
+                <w:webHidden/>
+              </w:rPr>
+              <w:fldChar w:fldCharType="separate"/>
+            </w:r>
+            <w:r>
+              <w:rPr>
+                <w:noProof/>
+                <w:webHidden/>
+              </w:rPr>
+              <w:t>7</w:t>
+            </w:r>
+            <w:r>
+              <w:rPr>
+                <w:noProof/>
+                <w:webHidden/>
+              </w:rPr>
+              <w:fldChar w:fldCharType="end"/>
+            </w:r>
+          </w:hyperlink>
+        </w:p>
+        <w:p>
+          <w:pPr>
+            <w:pStyle w:val="TOC2"/>
+            <w:tabs>
+              <w:tab w:val="right" w:leader="dot" w:pos="8493"/>
+            </w:tabs>
+            <w:rPr>
+              <w:rFonts w:asciiTheme="minorHAnsi" w:eastAsiaTheme="minorEastAsia" w:hAnsiTheme="minorHAnsi"/>
+              <w:noProof/>
+              <w:sz w:val="24"/>
+            </w:rPr>
+          </w:pPr>
+          <w:hyperlink w:anchor="_Toc198908682" w:history="1">
+            <w:r>
+              <w:rPr>
+                <w:rStyle w:val="Hyperlink"/>
+                <w:b/>
+                <w:bCs/>
+                <w:i/>
+                <w:iCs/>
+                <w:noProof/>
+              </w:rPr>
+              <w:t>3</w:t>
+            </w:r>
+            <w:r>
+              <w:rPr>
+                <w:rStyle w:val="Hyperlink"/>
+                <w:b/>
+                <w:bCs/>
+                <w:i/>
+                <w:iCs/>
+                <w:noProof/>
+                <w:lang w:val="vi-VN"/>
+              </w:rPr>
+              <w:t>.1</w:t>
+            </w:r>
+            <w:r>
+              <w:rPr>
+                <w:rStyle w:val="Hyperlink"/>
+                <w:b/>
+                <w:bCs/>
+                <w:i/>
+                <w:iCs/>
+                <w:noProof/>
+              </w:rPr>
+              <w:t>.Sơ</w:t>
+            </w:r>
+            <w:r>
+              <w:rPr>
+                <w:rStyle w:val="Hyperlink"/>
+                <w:b/>
+                <w:bCs/>
+                <w:i/>
+                <w:iCs/>
+                <w:noProof/>
+                <w:lang w:val="vi-VN"/>
+              </w:rPr>
+              <w:t xml:space="preserve"> đồ khối hệ thống</w:t>
+            </w:r>
+            <w:r>
+              <w:rPr>
+                <w:noProof/>
+                <w:webHidden/>
+              </w:rPr>
+              <w:tab/>
+            </w:r>
+            <w:r>
+              <w:rPr>
+                <w:noProof/>
+                <w:webHidden/>
+              </w:rPr>
+              <w:fldChar w:fldCharType="begin"/>
+            </w:r>
+            <w:r>
+              <w:rPr>
+                <w:noProof/>
+                <w:webHidden/>
+              </w:rPr>
+              <w:instrText xml:space="preserve"> PAGEREF _Toc198908682 \h </w:instrText>
+            </w:r>
+            <w:r>
+              <w:rPr>
+                <w:noProof/>
+                <w:webHidden/>
+              </w:rPr>
+            </w:r>
+            <w:r>
+              <w:rPr>
+                <w:noProof/>
+                <w:webHidden/>
+              </w:rPr>
+              <w:fldChar w:fldCharType="separate"/>
+            </w:r>
+            <w:r>
+              <w:rPr>
+                <w:noProof/>
+                <w:webHidden/>
+              </w:rPr>
+              <w:t>7</w:t>
+            </w:r>
+            <w:r>
+              <w:rPr>
+                <w:noProof/>
+                <w:webHidden/>
+              </w:rPr>
+              <w:fldChar w:fldCharType="end"/>
+            </w:r>
+          </w:hyperlink>
+        </w:p>
+        <w:p>
+          <w:pPr>
+            <w:pStyle w:val="TOC3"/>
+            <w:tabs>
+              <w:tab w:val="right" w:leader="dot" w:pos="8493"/>
+            </w:tabs>
+            <w:rPr>
+              <w:rFonts w:asciiTheme="minorHAnsi" w:eastAsiaTheme="minorEastAsia" w:hAnsiTheme="minorHAnsi"/>
+              <w:noProof/>
+              <w:sz w:val="24"/>
+            </w:rPr>
+          </w:pPr>
+          <w:hyperlink w:anchor="_Toc198908683" w:history="1">
+            <w:r>
+              <w:rPr>
+                <w:rStyle w:val="Hyperlink"/>
+                <w:noProof/>
+              </w:rPr>
+              <w:t>Hình 1.Sơ đồ phân cấp chức năng</w:t>
+            </w:r>
+            <w:r>
+              <w:rPr>
+                <w:noProof/>
+                <w:webHidden/>
+              </w:rPr>
+              <w:tab/>
+            </w:r>
+            <w:r>
+              <w:rPr>
+                <w:noProof/>
+                <w:webHidden/>
+              </w:rPr>
+              <w:fldChar w:fldCharType="begin"/>
+            </w:r>
+            <w:r>
+              <w:rPr>
+                <w:noProof/>
+                <w:webHidden/>
+              </w:rPr>
+              <w:instrText xml:space="preserve"> PAGEREF _Toc198908683 \h </w:instrText>
+            </w:r>
+            <w:r>
+              <w:rPr>
+                <w:noProof/>
+                <w:webHidden/>
+              </w:rPr>
+            </w:r>
+            <w:r>
+              <w:rPr>
+                <w:noProof/>
+                <w:webHidden/>
+              </w:rPr>
+              <w:fldChar w:fldCharType="separate"/>
+            </w:r>
+            <w:r>
+              <w:rPr>
+                <w:noProof/>
+                <w:webHidden/>
+              </w:rPr>
+              <w:t>7</w:t>
+            </w:r>
+            <w:r>
+              <w:rPr>
+                <w:noProof/>
+                <w:webHidden/>
+              </w:rPr>
+              <w:fldChar w:fldCharType="end"/>
+            </w:r>
+          </w:hyperlink>
+        </w:p>
+        <w:p>
+          <w:pPr>
+            <w:pStyle w:val="TOC2"/>
+            <w:tabs>
+              <w:tab w:val="right" w:leader="dot" w:pos="8493"/>
+            </w:tabs>
+            <w:rPr>
+              <w:rFonts w:asciiTheme="minorHAnsi" w:eastAsiaTheme="minorEastAsia" w:hAnsiTheme="minorHAnsi"/>
+              <w:noProof/>
+              <w:sz w:val="24"/>
+            </w:rPr>
+          </w:pPr>
+          <w:hyperlink w:anchor="_Toc198908684" w:history="1">
+            <w:r>
+              <w:rPr>
+                <w:rStyle w:val="Hyperlink"/>
+                <w:b/>
+                <w:bCs/>
+                <w:i/>
+                <w:iCs/>
+                <w:noProof/>
+              </w:rPr>
+              <w:t>3</w:t>
+            </w:r>
+            <w:r>
+              <w:rPr>
+                <w:rStyle w:val="Hyperlink"/>
+                <w:b/>
+                <w:bCs/>
+                <w:i/>
+                <w:iCs/>
+                <w:noProof/>
+                <w:lang w:val="vi-VN"/>
+              </w:rPr>
+              <w:t>.</w:t>
+            </w:r>
+            <w:r>
+              <w:rPr>
+                <w:rStyle w:val="Hyperlink"/>
+                <w:b/>
+                <w:bCs/>
+                <w:i/>
+                <w:iCs/>
+                <w:noProof/>
+              </w:rPr>
+              <w:t>2.Sơ</w:t>
+            </w:r>
+            <w:r>
+              <w:rPr>
+                <w:rStyle w:val="Hyperlink"/>
+                <w:b/>
+                <w:bCs/>
+                <w:i/>
+                <w:iCs/>
+                <w:noProof/>
+                <w:lang w:val="vi-VN"/>
+              </w:rPr>
+              <w:t xml:space="preserve"> đồ khối </w:t>
+            </w:r>
+            <w:r>
+              <w:rPr>
+                <w:rStyle w:val="Hyperlink"/>
+                <w:b/>
+                <w:bCs/>
+                <w:i/>
+                <w:iCs/>
+                <w:noProof/>
+              </w:rPr>
+              <w:t>thuật toán chính</w:t>
+            </w:r>
+            <w:r>
+              <w:rPr>
+                <w:noProof/>
+                <w:webHidden/>
+              </w:rPr>
+              <w:tab/>
+            </w:r>
+            <w:r>
+              <w:rPr>
+                <w:noProof/>
+                <w:webHidden/>
+              </w:rPr>
+              <w:fldChar w:fldCharType="begin"/>
+            </w:r>
+            <w:r>
+              <w:rPr>
+                <w:noProof/>
+                <w:webHidden/>
+              </w:rPr>
+              <w:instrText xml:space="preserve"> PAGEREF _Toc198908684 \h </w:instrText>
+            </w:r>
+            <w:r>
+              <w:rPr>
+                <w:noProof/>
+                <w:webHidden/>
+              </w:rPr>
+            </w:r>
+            <w:r>
+              <w:rPr>
+                <w:noProof/>
+                <w:webHidden/>
+              </w:rPr>
+              <w:fldChar w:fldCharType="separate"/>
+            </w:r>
+            <w:r>
+              <w:rPr>
+                <w:noProof/>
+                <w:webHidden/>
+              </w:rPr>
+              <w:t>8</w:t>
+            </w:r>
+            <w:r>
+              <w:rPr>
+                <w:noProof/>
+                <w:webHidden/>
+              </w:rPr>
+              <w:fldChar w:fldCharType="end"/>
+            </w:r>
+          </w:hyperlink>
+        </w:p>
+        <w:p>
+          <w:pPr>
+            <w:pStyle w:val="TOC2"/>
+            <w:tabs>
+              <w:tab w:val="right" w:leader="dot" w:pos="8493"/>
+            </w:tabs>
+            <w:rPr>
+              <w:rFonts w:asciiTheme="minorHAnsi" w:eastAsiaTheme="minorEastAsia" w:hAnsiTheme="minorHAnsi"/>
+              <w:noProof/>
+              <w:sz w:val="24"/>
+            </w:rPr>
+          </w:pPr>
+          <w:hyperlink w:anchor="_Toc198908685" w:history="1">
+            <w:r>
+              <w:rPr>
+                <w:rStyle w:val="Hyperlink"/>
+                <w:b/>
+                <w:bCs/>
+                <w:i/>
+                <w:iCs/>
+                <w:noProof/>
+              </w:rPr>
+              <w:t>3</w:t>
+            </w:r>
+            <w:r>
+              <w:rPr>
+                <w:rStyle w:val="Hyperlink"/>
+                <w:b/>
+                <w:bCs/>
+                <w:i/>
+                <w:iCs/>
+                <w:noProof/>
+                <w:lang w:val="vi-VN"/>
+              </w:rPr>
+              <w:t>.</w:t>
+            </w:r>
+            <w:r>
+              <w:rPr>
+                <w:rStyle w:val="Hyperlink"/>
+                <w:b/>
+                <w:bCs/>
+                <w:i/>
+                <w:iCs/>
+                <w:noProof/>
+              </w:rPr>
+              <w:t>2.1.Sơ</w:t>
+            </w:r>
+            <w:r>
+              <w:rPr>
+                <w:rStyle w:val="Hyperlink"/>
+                <w:b/>
+                <w:bCs/>
+                <w:i/>
+                <w:iCs/>
+                <w:noProof/>
+                <w:lang w:val="vi-VN"/>
+              </w:rPr>
+              <w:t xml:space="preserve"> đồ khối</w:t>
+            </w:r>
+            <w:r>
+              <w:rPr>
+                <w:noProof/>
+                <w:webHidden/>
+              </w:rPr>
+              <w:tab/>
+            </w:r>
+            <w:r>
+              <w:rPr>
+                <w:noProof/>
+                <w:webHidden/>
+              </w:rPr>
+              <w:fldChar w:fldCharType="begin"/>
+            </w:r>
+            <w:r>
+              <w:rPr>
+                <w:noProof/>
+                <w:webHidden/>
+              </w:rPr>
+              <w:instrText xml:space="preserve"> PAGEREF _Toc198908685 \h </w:instrText>
+            </w:r>
+            <w:r>
+              <w:rPr>
+                <w:noProof/>
+                <w:webHidden/>
+              </w:rPr>
+            </w:r>
+            <w:r>
+              <w:rPr>
+                <w:noProof/>
+                <w:webHidden/>
+              </w:rPr>
+              <w:fldChar w:fldCharType="separate"/>
+            </w:r>
+            <w:r>
+              <w:rPr>
+                <w:noProof/>
+                <w:webHidden/>
+              </w:rPr>
+              <w:t>8</w:t>
+            </w:r>
+            <w:r>
+              <w:rPr>
+                <w:noProof/>
+                <w:webHidden/>
+              </w:rPr>
+              <w:fldChar w:fldCharType="end"/>
+            </w:r>
+          </w:hyperlink>
+        </w:p>
+        <w:p>
+          <w:pPr>
+            <w:pStyle w:val="TOC3"/>
+            <w:tabs>
+              <w:tab w:val="right" w:leader="dot" w:pos="8493"/>
+            </w:tabs>
+            <w:rPr>
+              <w:rFonts w:asciiTheme="minorHAnsi" w:eastAsiaTheme="minorEastAsia" w:hAnsiTheme="minorHAnsi"/>
+              <w:noProof/>
+              <w:sz w:val="24"/>
+            </w:rPr>
+          </w:pPr>
+          <w:hyperlink w:anchor="_Toc198908686" w:history="1">
+            <w:r>
+              <w:rPr>
+                <w:rStyle w:val="Hyperlink"/>
+                <w:noProof/>
+              </w:rPr>
+              <w:t>Hình 2.Sơ đồ khối</w:t>
+            </w:r>
+            <w:r>
+              <w:rPr>
+                <w:noProof/>
+                <w:webHidden/>
+              </w:rPr>
+              <w:tab/>
+            </w:r>
+            <w:r>
+              <w:rPr>
+                <w:noProof/>
+                <w:webHidden/>
+              </w:rPr>
+              <w:fldChar w:fldCharType="begin"/>
+            </w:r>
+            <w:r>
+              <w:rPr>
+                <w:noProof/>
+                <w:webHidden/>
+              </w:rPr>
+              <w:instrText xml:space="preserve"> PAGEREF _Toc198908686 \h </w:instrText>
+            </w:r>
+            <w:r>
+              <w:rPr>
+                <w:noProof/>
+                <w:webHidden/>
+              </w:rPr>
+            </w:r>
+            <w:r>
+              <w:rPr>
+                <w:noProof/>
+                <w:webHidden/>
+              </w:rPr>
+              <w:fldChar w:fldCharType="separate"/>
+            </w:r>
+            <w:r>
+              <w:rPr>
+                <w:noProof/>
+                <w:webHidden/>
+              </w:rPr>
+              <w:t>8</w:t>
+            </w:r>
+            <w:r>
+              <w:rPr>
+                <w:noProof/>
+                <w:webHidden/>
+              </w:rPr>
+              <w:fldChar w:fldCharType="end"/>
+            </w:r>
+          </w:hyperlink>
+        </w:p>
+        <w:p>
+          <w:pPr>
+            <w:pStyle w:val="TOC2"/>
+            <w:tabs>
+              <w:tab w:val="right" w:leader="dot" w:pos="8493"/>
+            </w:tabs>
+            <w:rPr>
+              <w:rFonts w:asciiTheme="minorHAnsi" w:eastAsiaTheme="minorEastAsia" w:hAnsiTheme="minorHAnsi"/>
+              <w:noProof/>
+              <w:sz w:val="24"/>
+            </w:rPr>
+          </w:pPr>
+          <w:hyperlink w:anchor="_Toc198908687" w:history="1">
+            <w:r>
+              <w:rPr>
+                <w:rStyle w:val="Hyperlink"/>
+                <w:b/>
+                <w:bCs/>
+                <w:i/>
+                <w:iCs/>
+                <w:noProof/>
+              </w:rPr>
+              <w:t>3</w:t>
+            </w:r>
+            <w:r>
+              <w:rPr>
+                <w:rStyle w:val="Hyperlink"/>
+                <w:b/>
+                <w:bCs/>
+                <w:i/>
+                <w:iCs/>
+                <w:noProof/>
+                <w:lang w:val="vi-VN"/>
+              </w:rPr>
+              <w:t>.</w:t>
+            </w:r>
+            <w:r>
+              <w:rPr>
+                <w:rStyle w:val="Hyperlink"/>
+                <w:b/>
+                <w:bCs/>
+                <w:i/>
+                <w:iCs/>
+                <w:noProof/>
+              </w:rPr>
+              <w:t>2.2.Phân tích các khối</w:t>
+            </w:r>
+            <w:r>
+              <w:rPr>
+                <w:noProof/>
+                <w:webHidden/>
+              </w:rPr>
+              <w:tab/>
+            </w:r>
+            <w:r>
+              <w:rPr>
+                <w:noProof/>
+                <w:webHidden/>
+              </w:rPr>
+              <w:fldChar w:fldCharType="begin"/>
+            </w:r>
+            <w:r>
+              <w:rPr>
+                <w:noProof/>
+                <w:webHidden/>
+              </w:rPr>
+              <w:instrText xml:space="preserve"> PAGEREF _Toc198908687 \h </w:instrText>
+            </w:r>
+            <w:r>
+              <w:rPr>
+                <w:noProof/>
+                <w:webHidden/>
+              </w:rPr>
+            </w:r>
+            <w:r>
+              <w:rPr>
+                <w:noProof/>
+                <w:webHidden/>
+              </w:rPr>
+              <w:fldChar w:fldCharType="separate"/>
+            </w:r>
+            <w:r>
+              <w:rPr>
+                <w:noProof/>
+                <w:webHidden/>
+              </w:rPr>
+              <w:t>8</w:t>
+            </w:r>
+            <w:r>
+              <w:rPr>
+                <w:noProof/>
+                <w:webHidden/>
+              </w:rPr>
+              <w:fldChar w:fldCharType="end"/>
+            </w:r>
+          </w:hyperlink>
+        </w:p>
+        <w:p>
+          <w:pPr>
+            <w:pStyle w:val="TOC2"/>
+            <w:tabs>
+              <w:tab w:val="right" w:leader="dot" w:pos="8493"/>
+            </w:tabs>
+            <w:rPr>
+              <w:rFonts w:asciiTheme="minorHAnsi" w:eastAsiaTheme="minorEastAsia" w:hAnsiTheme="minorHAnsi"/>
+              <w:noProof/>
+              <w:sz w:val="24"/>
+            </w:rPr>
+          </w:pPr>
+          <w:hyperlink w:anchor="_Toc198908688" w:history="1">
+            <w:r>
+              <w:rPr>
+                <w:rStyle w:val="Hyperlink"/>
+                <w:b/>
+                <w:bCs/>
+                <w:i/>
+                <w:iCs/>
+                <w:noProof/>
+              </w:rPr>
+              <w:t>3</w:t>
+            </w:r>
+            <w:r>
+              <w:rPr>
+                <w:rStyle w:val="Hyperlink"/>
+                <w:b/>
+                <w:bCs/>
+                <w:i/>
+                <w:iCs/>
+                <w:noProof/>
+                <w:lang w:val="vi-VN"/>
+              </w:rPr>
+              <w:t>.</w:t>
+            </w:r>
+            <w:r>
+              <w:rPr>
+                <w:rStyle w:val="Hyperlink"/>
+                <w:b/>
+                <w:bCs/>
+                <w:i/>
+                <w:iCs/>
+                <w:noProof/>
+              </w:rPr>
+              <w:t>3.Cấu trúc dữ liệu</w:t>
+            </w:r>
+            <w:r>
+              <w:rPr>
+                <w:noProof/>
+                <w:webHidden/>
+              </w:rPr>
+              <w:tab/>
+            </w:r>
+            <w:r>
+              <w:rPr>
+                <w:noProof/>
+                <w:webHidden/>
+              </w:rPr>
+              <w:fldChar w:fldCharType="begin"/>
+            </w:r>
+            <w:r>
+              <w:rPr>
+                <w:noProof/>
+                <w:webHidden/>
+              </w:rPr>
+              <w:instrText xml:space="preserve"> PAGEREF _Toc198908688 \h </w:instrText>
+            </w:r>
+            <w:r>
+              <w:rPr>
+                <w:noProof/>
+                <w:webHidden/>
+              </w:rPr>
+            </w:r>
+            <w:r>
+              <w:rPr>
+                <w:noProof/>
+                <w:webHidden/>
+              </w:rPr>
+              <w:fldChar w:fldCharType="separate"/>
+            </w:r>
+            <w:r>
+              <w:rPr>
+                <w:noProof/>
+                <w:webHidden/>
+              </w:rPr>
+              <w:t>11</w:t>
+            </w:r>
+            <w:r>
+              <w:rPr>
+                <w:noProof/>
+                <w:webHidden/>
+              </w:rPr>
+              <w:fldChar w:fldCharType="end"/>
+            </w:r>
+          </w:hyperlink>
+        </w:p>
+        <w:p>
+          <w:pPr>
+            <w:pStyle w:val="TOC2"/>
+            <w:tabs>
+              <w:tab w:val="right" w:leader="dot" w:pos="8493"/>
+            </w:tabs>
+            <w:rPr>
+              <w:rFonts w:asciiTheme="minorHAnsi" w:eastAsiaTheme="minorEastAsia" w:hAnsiTheme="minorHAnsi"/>
+              <w:noProof/>
+              <w:sz w:val="24"/>
+            </w:rPr>
+          </w:pPr>
+          <w:hyperlink w:anchor="_Toc198908689" w:history="1">
+            <w:r>
+              <w:rPr>
+                <w:rStyle w:val="Hyperlink"/>
+                <w:b/>
+                <w:bCs/>
+                <w:i/>
+                <w:iCs/>
+                <w:noProof/>
+              </w:rPr>
+              <w:t>3</w:t>
+            </w:r>
+            <w:r>
+              <w:rPr>
+                <w:rStyle w:val="Hyperlink"/>
+                <w:b/>
+                <w:bCs/>
+                <w:i/>
+                <w:iCs/>
+                <w:noProof/>
+                <w:lang w:val="vi-VN"/>
+              </w:rPr>
+              <w:t>.</w:t>
+            </w:r>
+            <w:r>
+              <w:rPr>
+                <w:rStyle w:val="Hyperlink"/>
+                <w:b/>
+                <w:bCs/>
+                <w:i/>
+                <w:iCs/>
+                <w:noProof/>
+              </w:rPr>
+              <w:t>1.1.Cấu trúc dữ liệu đầu vào</w:t>
+            </w:r>
+            <w:r>
+              <w:rPr>
+                <w:noProof/>
+                <w:webHidden/>
+              </w:rPr>
+              <w:tab/>
+            </w:r>
+            <w:r>
+              <w:rPr>
+                <w:noProof/>
+                <w:webHidden/>
+              </w:rPr>
+              <w:fldChar w:fldCharType="begin"/>
+            </w:r>
+            <w:r>
+              <w:rPr>
+                <w:noProof/>
+                <w:webHidden/>
+              </w:rPr>
+              <w:instrText xml:space="preserve"> PAGEREF _Toc198908689 \h </w:instrText>
+            </w:r>
+            <w:r>
+              <w:rPr>
+                <w:noProof/>
+                <w:webHidden/>
+              </w:rPr>
+            </w:r>
+            <w:r>
+              <w:rPr>
+                <w:noProof/>
+                <w:webHidden/>
+              </w:rPr>
+              <w:fldChar w:fldCharType="separate"/>
+            </w:r>
+            <w:r>
+              <w:rPr>
+                <w:noProof/>
+                <w:webHidden/>
+              </w:rPr>
+              <w:t>11</w:t>
+            </w:r>
+            <w:r>
+              <w:rPr>
+                <w:noProof/>
+                <w:webHidden/>
+              </w:rPr>
+              <w:fldChar w:fldCharType="end"/>
+            </w:r>
+          </w:hyperlink>
+        </w:p>
+        <w:p>
+          <w:pPr>
+            <w:pStyle w:val="TOC2"/>
+            <w:tabs>
+              <w:tab w:val="right" w:leader="dot" w:pos="8493"/>
+            </w:tabs>
+            <w:rPr>
+              <w:rFonts w:asciiTheme="minorHAnsi" w:eastAsiaTheme="minorEastAsia" w:hAnsiTheme="minorHAnsi"/>
+              <w:noProof/>
+              <w:sz w:val="24"/>
+            </w:rPr>
+          </w:pPr>
+          <w:hyperlink w:anchor="_Toc198908690" w:history="1">
+            <w:r>
+              <w:rPr>
+                <w:rStyle w:val="Hyperlink"/>
+                <w:b/>
+                <w:bCs/>
+                <w:i/>
+                <w:iCs/>
+                <w:noProof/>
+              </w:rPr>
+              <w:t>3</w:t>
+            </w:r>
+            <w:r>
+              <w:rPr>
+                <w:rStyle w:val="Hyperlink"/>
+                <w:b/>
+                <w:bCs/>
+                <w:i/>
+                <w:iCs/>
+                <w:noProof/>
+                <w:lang w:val="vi-VN"/>
+              </w:rPr>
+              <w:t>.</w:t>
+            </w:r>
+            <w:r>
+              <w:rPr>
+                <w:rStyle w:val="Hyperlink"/>
+                <w:b/>
+                <w:bCs/>
+                <w:i/>
+                <w:iCs/>
+                <w:noProof/>
+              </w:rPr>
+              <w:t>1.2.Cấu trúc dữ liệu sau tiền xử lý</w:t>
+            </w:r>
+            <w:r>
+              <w:rPr>
+                <w:noProof/>
+                <w:webHidden/>
+              </w:rPr>
+              <w:tab/>
+            </w:r>
+            <w:r>
+              <w:rPr>
+                <w:noProof/>
+                <w:webHidden/>
+              </w:rPr>
+              <w:fldChar w:fldCharType="begin"/>
+            </w:r>
+            <w:r>
+              <w:rPr>
+                <w:noProof/>
+                <w:webHidden/>
+              </w:rPr>
+              <w:instrText xml:space="preserve"> PAGEREF _Toc198908690 \h </w:instrText>
+            </w:r>
+            <w:r>
+              <w:rPr>
+                <w:noProof/>
+                <w:webHidden/>
+              </w:rPr>
+            </w:r>
+            <w:r>
+              <w:rPr>
+                <w:noProof/>
+                <w:webHidden/>
+              </w:rPr>
+              <w:fldChar w:fldCharType="separate"/>
+            </w:r>
+            <w:r>
+              <w:rPr>
+                <w:noProof/>
+                <w:webHidden/>
+              </w:rPr>
+              <w:t>12</w:t>
+            </w:r>
+            <w:r>
+              <w:rPr>
+                <w:noProof/>
+                <w:webHidden/>
+              </w:rPr>
+              <w:fldChar w:fldCharType="end"/>
+            </w:r>
+          </w:hyperlink>
+        </w:p>
+        <w:p>
+          <w:pPr>
+            <w:pStyle w:val="TOC2"/>
+            <w:tabs>
+              <w:tab w:val="right" w:leader="dot" w:pos="8493"/>
+            </w:tabs>
+            <w:rPr>
+              <w:rFonts w:asciiTheme="minorHAnsi" w:eastAsiaTheme="minorEastAsia" w:hAnsiTheme="minorHAnsi"/>
+              <w:noProof/>
+              <w:sz w:val="24"/>
+            </w:rPr>
+          </w:pPr>
+          <w:hyperlink w:anchor="_Toc198908691" w:history="1">
+            <w:r>
+              <w:rPr>
+                <w:rStyle w:val="Hyperlink"/>
+                <w:b/>
+                <w:bCs/>
+                <w:i/>
+                <w:iCs/>
+                <w:noProof/>
+              </w:rPr>
+              <w:t>3</w:t>
+            </w:r>
+            <w:r>
+              <w:rPr>
+                <w:rStyle w:val="Hyperlink"/>
+                <w:b/>
+                <w:bCs/>
+                <w:i/>
+                <w:iCs/>
+                <w:noProof/>
+                <w:lang w:val="vi-VN"/>
+              </w:rPr>
+              <w:t>.</w:t>
+            </w:r>
+            <w:r>
+              <w:rPr>
+                <w:rStyle w:val="Hyperlink"/>
+                <w:b/>
+                <w:bCs/>
+                <w:i/>
+                <w:iCs/>
+                <w:noProof/>
+              </w:rPr>
+              <w:t>1.2.Cấu trúc dữ liệu cho mô hình</w:t>
+            </w:r>
+            <w:r>
+              <w:rPr>
+                <w:noProof/>
+                <w:webHidden/>
+              </w:rPr>
+              <w:tab/>
+            </w:r>
+            <w:r>
+              <w:rPr>
+                <w:noProof/>
+                <w:webHidden/>
+              </w:rPr>
+              <w:fldChar w:fldCharType="begin"/>
+            </w:r>
+            <w:r>
+              <w:rPr>
+                <w:noProof/>
+                <w:webHidden/>
+              </w:rPr>
+              <w:instrText xml:space="preserve"> PAGEREF _Toc198908691 \h </w:instrText>
+            </w:r>
+            <w:r>
+              <w:rPr>
+                <w:noProof/>
+                <w:webHidden/>
+              </w:rPr>
+            </w:r>
+            <w:r>
+              <w:rPr>
+                <w:noProof/>
+                <w:webHidden/>
+              </w:rPr>
+              <w:fldChar w:fldCharType="separate"/>
+            </w:r>
+            <w:r>
+              <w:rPr>
+                <w:noProof/>
+                <w:webHidden/>
+              </w:rPr>
+              <w:t>12</w:t>
+            </w:r>
+            <w:r>
+              <w:rPr>
+                <w:noProof/>
+                <w:webHidden/>
+              </w:rPr>
+              <w:fldChar w:fldCharType="end"/>
+            </w:r>
+          </w:hyperlink>
+        </w:p>
+        <w:p>
+          <w:pPr>
+            <w:pStyle w:val="TOC2"/>
+            <w:tabs>
+              <w:tab w:val="right" w:leader="dot" w:pos="8493"/>
+            </w:tabs>
+            <w:rPr>
+              <w:rFonts w:asciiTheme="minorHAnsi" w:eastAsiaTheme="minorEastAsia" w:hAnsiTheme="minorHAnsi"/>
+              <w:noProof/>
+              <w:sz w:val="24"/>
+            </w:rPr>
+          </w:pPr>
+          <w:hyperlink w:anchor="_Toc198908692" w:history="1">
+            <w:r>
+              <w:rPr>
+                <w:rStyle w:val="Hyperlink"/>
+                <w:b/>
+                <w:bCs/>
+                <w:i/>
+                <w:iCs/>
+                <w:noProof/>
+              </w:rPr>
+              <w:t>3</w:t>
+            </w:r>
+            <w:r>
+              <w:rPr>
+                <w:rStyle w:val="Hyperlink"/>
+                <w:b/>
+                <w:bCs/>
+                <w:i/>
+                <w:iCs/>
+                <w:noProof/>
+                <w:lang w:val="vi-VN"/>
+              </w:rPr>
+              <w:t>.</w:t>
+            </w:r>
+            <w:r>
+              <w:rPr>
+                <w:rStyle w:val="Hyperlink"/>
+                <w:b/>
+                <w:bCs/>
+                <w:i/>
+                <w:iCs/>
+                <w:noProof/>
+              </w:rPr>
+              <w:t>1.3.Cấu trúc dữ liệu đầu ra</w:t>
+            </w:r>
+            <w:r>
+              <w:rPr>
+                <w:noProof/>
+                <w:webHidden/>
+              </w:rPr>
+              <w:tab/>
+            </w:r>
+            <w:r>
+              <w:rPr>
+                <w:noProof/>
+                <w:webHidden/>
+              </w:rPr>
+              <w:fldChar w:fldCharType="begin"/>
+            </w:r>
+            <w:r>
+              <w:rPr>
+                <w:noProof/>
+                <w:webHidden/>
+              </w:rPr>
+              <w:instrText xml:space="preserve"> PAGEREF _Toc198908692 \h </w:instrText>
+            </w:r>
+            <w:r>
+              <w:rPr>
+                <w:noProof/>
+                <w:webHidden/>
+              </w:rPr>
+            </w:r>
+            <w:r>
+              <w:rPr>
+                <w:noProof/>
+                <w:webHidden/>
+              </w:rPr>
+              <w:fldChar w:fldCharType="separate"/>
+            </w:r>
+            <w:r>
+              <w:rPr>
+                <w:noProof/>
+                <w:webHidden/>
+              </w:rPr>
+              <w:t>12</w:t>
+            </w:r>
+            <w:r>
+              <w:rPr>
+                <w:noProof/>
+                <w:webHidden/>
+              </w:rPr>
+              <w:fldChar w:fldCharType="end"/>
+            </w:r>
+          </w:hyperlink>
+        </w:p>
+        <w:p>
+          <w:pPr>
+            <w:pStyle w:val="TOC2"/>
+            <w:tabs>
+              <w:tab w:val="right" w:leader="dot" w:pos="8493"/>
+            </w:tabs>
+            <w:rPr>
+              <w:rFonts w:asciiTheme="minorHAnsi" w:eastAsiaTheme="minorEastAsia" w:hAnsiTheme="minorHAnsi"/>
+              <w:noProof/>
+              <w:sz w:val="24"/>
+            </w:rPr>
+          </w:pPr>
+          <w:hyperlink w:anchor="_Toc198908693" w:history="1">
+            <w:r>
+              <w:rPr>
+                <w:rStyle w:val="Hyperlink"/>
+                <w:b/>
+                <w:bCs/>
+                <w:i/>
+                <w:iCs/>
+                <w:noProof/>
+              </w:rPr>
+              <w:t>3</w:t>
+            </w:r>
+            <w:r>
+              <w:rPr>
+                <w:rStyle w:val="Hyperlink"/>
+                <w:b/>
+                <w:bCs/>
+                <w:i/>
+                <w:iCs/>
+                <w:noProof/>
+                <w:lang w:val="vi-VN"/>
+              </w:rPr>
+              <w:t>.</w:t>
+            </w:r>
+            <w:r>
+              <w:rPr>
+                <w:rStyle w:val="Hyperlink"/>
+                <w:b/>
+                <w:bCs/>
+                <w:i/>
+                <w:iCs/>
+                <w:noProof/>
+              </w:rPr>
+              <w:t>4.Chương trình</w:t>
+            </w:r>
+            <w:r>
+              <w:rPr>
+                <w:noProof/>
+                <w:webHidden/>
+              </w:rPr>
+              <w:tab/>
+            </w:r>
+            <w:r>
+              <w:rPr>
+                <w:noProof/>
+                <w:webHidden/>
+              </w:rPr>
+              <w:fldChar w:fldCharType="begin"/>
+            </w:r>
+            <w:r>
+              <w:rPr>
+                <w:noProof/>
+                <w:webHidden/>
+              </w:rPr>
+              <w:instrText xml:space="preserve"> PAGEREF _Toc198908693 \h </w:instrText>
+            </w:r>
+            <w:r>
+              <w:rPr>
+                <w:noProof/>
+                <w:webHidden/>
+              </w:rPr>
+            </w:r>
+            <w:r>
+              <w:rPr>
+                <w:noProof/>
+                <w:webHidden/>
+              </w:rPr>
+              <w:fldChar w:fldCharType="separate"/>
+            </w:r>
+            <w:r>
+              <w:rPr>
+                <w:noProof/>
+                <w:webHidden/>
+              </w:rPr>
+              <w:t>13</w:t>
+            </w:r>
+            <w:r>
+              <w:rPr>
+                <w:noProof/>
+                <w:webHidden/>
+              </w:rPr>
+              <w:fldChar w:fldCharType="end"/>
+            </w:r>
+          </w:hyperlink>
+        </w:p>
+        <w:p>
+          <w:pPr>
+            <w:pStyle w:val="TOC2"/>
+            <w:tabs>
+              <w:tab w:val="right" w:leader="dot" w:pos="8493"/>
+            </w:tabs>
+            <w:rPr>
+              <w:rFonts w:asciiTheme="minorHAnsi" w:eastAsiaTheme="minorEastAsia" w:hAnsiTheme="minorHAnsi"/>
+              <w:noProof/>
+              <w:sz w:val="24"/>
+            </w:rPr>
+          </w:pPr>
+          <w:hyperlink w:anchor="_Toc198908694" w:history="1">
+            <w:r>
+              <w:rPr>
+                <w:rStyle w:val="Hyperlink"/>
+                <w:b/>
+                <w:bCs/>
+                <w:i/>
+                <w:iCs/>
+                <w:noProof/>
+              </w:rPr>
+              <w:t>3</w:t>
+            </w:r>
+            <w:r>
+              <w:rPr>
+                <w:rStyle w:val="Hyperlink"/>
+                <w:b/>
+                <w:bCs/>
+                <w:i/>
+                <w:iCs/>
+                <w:noProof/>
+                <w:lang w:val="vi-VN"/>
+              </w:rPr>
+              <w:t>.</w:t>
+            </w:r>
+            <w:r>
+              <w:rPr>
+                <w:rStyle w:val="Hyperlink"/>
+                <w:b/>
+                <w:bCs/>
+                <w:i/>
+                <w:iCs/>
+                <w:noProof/>
+              </w:rPr>
+              <w:t>4.1.Quá trình huấn luyện</w:t>
+            </w:r>
+            <w:r>
+              <w:rPr>
+                <w:noProof/>
+                <w:webHidden/>
+              </w:rPr>
+              <w:tab/>
+            </w:r>
+            <w:r>
+              <w:rPr>
+                <w:noProof/>
+                <w:webHidden/>
+              </w:rPr>
+              <w:fldChar w:fldCharType="begin"/>
+            </w:r>
+            <w:r>
+              <w:rPr>
+                <w:noProof/>
+                <w:webHidden/>
+              </w:rPr>
+              <w:instrText xml:space="preserve"> PAGEREF _Toc198908694 \h </w:instrText>
+            </w:r>
+            <w:r>
+              <w:rPr>
+                <w:noProof/>
+                <w:webHidden/>
+              </w:rPr>
+            </w:r>
+            <w:r>
+              <w:rPr>
+                <w:noProof/>
+                <w:webHidden/>
+              </w:rPr>
+              <w:fldChar w:fldCharType="separate"/>
+            </w:r>
+            <w:r>
+              <w:rPr>
+                <w:noProof/>
+                <w:webHidden/>
+              </w:rPr>
+              <w:t>13</w:t>
+            </w:r>
+            <w:r>
+              <w:rPr>
+                <w:noProof/>
+                <w:webHidden/>
+              </w:rPr>
+              <w:fldChar w:fldCharType="end"/>
+            </w:r>
+          </w:hyperlink>
+        </w:p>
+        <w:p>
+          <w:pPr>
+            <w:pStyle w:val="TOC2"/>
+            <w:tabs>
+              <w:tab w:val="right" w:leader="dot" w:pos="8493"/>
+            </w:tabs>
+            <w:rPr>
+              <w:rFonts w:asciiTheme="minorHAnsi" w:eastAsiaTheme="minorEastAsia" w:hAnsiTheme="minorHAnsi"/>
+              <w:noProof/>
+              <w:sz w:val="24"/>
+            </w:rPr>
+          </w:pPr>
+          <w:hyperlink w:anchor="_Toc198908695" w:history="1">
+            <w:r>
+              <w:rPr>
+                <w:rStyle w:val="Hyperlink"/>
+                <w:b/>
+                <w:bCs/>
+                <w:i/>
+                <w:iCs/>
+                <w:noProof/>
+              </w:rPr>
+              <w:t>3</w:t>
+            </w:r>
+            <w:r>
+              <w:rPr>
+                <w:rStyle w:val="Hyperlink"/>
+                <w:b/>
+                <w:bCs/>
+                <w:i/>
+                <w:iCs/>
+                <w:noProof/>
+                <w:lang w:val="vi-VN"/>
+              </w:rPr>
+              <w:t>.</w:t>
+            </w:r>
+            <w:r>
+              <w:rPr>
+                <w:rStyle w:val="Hyperlink"/>
+                <w:b/>
+                <w:bCs/>
+                <w:i/>
+                <w:iCs/>
+                <w:noProof/>
+              </w:rPr>
+              <w:t>4.2.Cấu trúc chương trình chính</w:t>
+            </w:r>
+            <w:r>
+              <w:rPr>
+                <w:noProof/>
+                <w:webHidden/>
+              </w:rPr>
+              <w:tab/>
+            </w:r>
+            <w:r>
+              <w:rPr>
+                <w:noProof/>
+                <w:webHidden/>
+              </w:rPr>
+              <w:fldChar w:fldCharType="begin"/>
+            </w:r>
+            <w:r>
+              <w:rPr>
+                <w:noProof/>
+                <w:webHidden/>
+              </w:rPr>
+              <w:instrText xml:space="preserve"> PAGEREF _Toc198908695 \h </w:instrText>
+            </w:r>
+            <w:r>
+              <w:rPr>
+                <w:noProof/>
+                <w:webHidden/>
+              </w:rPr>
+            </w:r>
+            <w:r>
+              <w:rPr>
+                <w:noProof/>
+                <w:webHidden/>
+              </w:rPr>
+              <w:fldChar w:fldCharType="separate"/>
+            </w:r>
+            <w:r>
+              <w:rPr>
+                <w:noProof/>
+                <w:webHidden/>
+              </w:rPr>
+              <w:t>14</w:t>
+            </w:r>
+            <w:r>
+              <w:rPr>
+                <w:noProof/>
+                <w:webHidden/>
+              </w:rPr>
+              <w:fldChar w:fldCharType="end"/>
+            </w:r>
+          </w:hyperlink>
+        </w:p>
+        <w:p>
+          <w:pPr>
+            <w:pStyle w:val="TOC2"/>
+            <w:tabs>
+              <w:tab w:val="right" w:leader="dot" w:pos="8493"/>
+            </w:tabs>
+            <w:rPr>
+              <w:rFonts w:asciiTheme="minorHAnsi" w:eastAsiaTheme="minorEastAsia" w:hAnsiTheme="minorHAnsi"/>
+              <w:noProof/>
+              <w:sz w:val="24"/>
+            </w:rPr>
+          </w:pPr>
+          <w:hyperlink w:anchor="_Toc198908696" w:history="1">
+            <w:r>
+              <w:rPr>
+                <w:rStyle w:val="Hyperlink"/>
+                <w:rFonts w:cs="Times New Roman"/>
+                <w:b/>
+                <w:bCs/>
+                <w:noProof/>
+              </w:rPr>
+              <w:t>Chương 4.Thực nghiệm và kết luận</w:t>
+            </w:r>
+            <w:r>
+              <w:rPr>
+                <w:noProof/>
+                <w:webHidden/>
+              </w:rPr>
+              <w:tab/>
+            </w:r>
+            <w:r>
+              <w:rPr>
+                <w:noProof/>
+                <w:webHidden/>
+              </w:rPr>
+              <w:fldChar w:fldCharType="begin"/>
+            </w:r>
+            <w:r>
+              <w:rPr>
+                <w:noProof/>
+                <w:webHidden/>
+              </w:rPr>
+              <w:instrText xml:space="preserve"> PAGEREF _Toc198908696 \h </w:instrText>
+            </w:r>
+            <w:r>
+              <w:rPr>
+                <w:noProof/>
+                <w:webHidden/>
+              </w:rPr>
+            </w:r>
+            <w:r>
+              <w:rPr>
+                <w:noProof/>
+                <w:webHidden/>
+              </w:rPr>
+              <w:fldChar w:fldCharType="separate"/>
+            </w:r>
+            <w:r>
+              <w:rPr>
+                <w:noProof/>
+                <w:webHidden/>
+              </w:rPr>
+              <w:t>16</w:t>
+            </w:r>
+            <w:r>
+              <w:rPr>
+                <w:noProof/>
+                <w:webHidden/>
+              </w:rPr>
+              <w:fldChar w:fldCharType="end"/>
+            </w:r>
+          </w:hyperlink>
+        </w:p>
+        <w:p>
+          <w:pPr>
+            <w:pStyle w:val="TOC2"/>
+            <w:tabs>
+              <w:tab w:val="right" w:leader="dot" w:pos="8493"/>
+            </w:tabs>
+            <w:rPr>
+              <w:rFonts w:asciiTheme="minorHAnsi" w:eastAsiaTheme="minorEastAsia" w:hAnsiTheme="minorHAnsi"/>
+              <w:noProof/>
+              <w:sz w:val="24"/>
+            </w:rPr>
+          </w:pPr>
+          <w:hyperlink w:anchor="_Toc198908697" w:history="1">
+            <w:r>
+              <w:rPr>
+                <w:rStyle w:val="Hyperlink"/>
+                <w:b/>
+                <w:bCs/>
+                <w:i/>
+                <w:iCs/>
+                <w:noProof/>
+              </w:rPr>
+              <w:t>4.1.Thực nghiệm</w:t>
+            </w:r>
+            <w:r>
+              <w:rPr>
+                <w:noProof/>
+                <w:webHidden/>
+              </w:rPr>
+              <w:tab/>
+            </w:r>
+            <w:r>
+              <w:rPr>
+                <w:noProof/>
+                <w:webHidden/>
+              </w:rPr>
+              <w:fldChar w:fldCharType="begin"/>
+            </w:r>
+            <w:r>
+              <w:rPr>
+                <w:noProof/>
+                <w:webHidden/>
+              </w:rPr>
+              <w:instrText xml:space="preserve"> PAGEREF _Toc198908697 \h </w:instrText>
+            </w:r>
+            <w:r>
+              <w:rPr>
+                <w:noProof/>
+                <w:webHidden/>
+              </w:rPr>
+            </w:r>
+            <w:r>
+              <w:rPr>
+                <w:noProof/>
+                <w:webHidden/>
+              </w:rPr>
+              <w:fldChar w:fldCharType="separate"/>
+            </w:r>
+            <w:r>
+              <w:rPr>
+                <w:noProof/>
+                <w:webHidden/>
+              </w:rPr>
+              <w:t>16</w:t>
+            </w:r>
+            <w:r>
+              <w:rPr>
+                <w:noProof/>
+                <w:webHidden/>
+              </w:rPr>
+              <w:fldChar w:fldCharType="end"/>
+            </w:r>
+          </w:hyperlink>
+        </w:p>
+        <w:p>
+          <w:pPr>
+            <w:pStyle w:val="TOC2"/>
+            <w:tabs>
+              <w:tab w:val="right" w:leader="dot" w:pos="8493"/>
+            </w:tabs>
+            <w:rPr>
+              <w:rFonts w:asciiTheme="minorHAnsi" w:eastAsiaTheme="minorEastAsia" w:hAnsiTheme="minorHAnsi"/>
+              <w:noProof/>
+              <w:sz w:val="24"/>
+            </w:rPr>
+          </w:pPr>
+          <w:hyperlink w:anchor="_Toc198908698" w:history="1">
+            <w:r>
+              <w:rPr>
+                <w:rStyle w:val="Hyperlink"/>
+                <w:b/>
+                <w:bCs/>
+                <w:i/>
+                <w:iCs/>
+                <w:noProof/>
+              </w:rPr>
+              <w:t>4.2.Kết luận</w:t>
+            </w:r>
+            <w:r>
+              <w:rPr>
+                <w:noProof/>
+                <w:webHidden/>
+              </w:rPr>
+              <w:tab/>
+            </w:r>
+            <w:r>
+              <w:rPr>
+                <w:noProof/>
+                <w:webHidden/>
+              </w:rPr>
+              <w:fldChar w:fldCharType="begin"/>
+            </w:r>
+            <w:r>
+              <w:rPr>
+                <w:noProof/>
+                <w:webHidden/>
+              </w:rPr>
+              <w:instrText xml:space="preserve"> PAGEREF _Toc198908698 \h </w:instrText>
+            </w:r>
+            <w:r>
+              <w:rPr>
+                <w:noProof/>
+                <w:webHidden/>
+              </w:rPr>
+            </w:r>
+            <w:r>
+              <w:rPr>
+                <w:noProof/>
+                <w:webHidden/>
+              </w:rPr>
+              <w:fldChar w:fldCharType="separate"/>
+            </w:r>
+            <w:r>
+              <w:rPr>
+                <w:noProof/>
+                <w:webHidden/>
+              </w:rPr>
+              <w:t>16</w:t>
+            </w:r>
+            <w:r>
+              <w:rPr>
+                <w:noProof/>
+                <w:webHidden/>
+              </w:rPr>
+              <w:fldChar w:fldCharType="end"/>
+            </w:r>
+          </w:hyperlink>
+        </w:p>
+        <w:p>
+          <w:pPr>
+            <w:pStyle w:val="TOC1"/>
+            <w:tabs>
+              <w:tab w:val="right" w:leader="dot" w:pos="8493"/>
+            </w:tabs>
+            <w:rPr>
+              <w:rFonts w:asciiTheme="minorHAnsi" w:eastAsiaTheme="minorEastAsia" w:hAnsiTheme="minorHAnsi"/>
+              <w:noProof/>
+              <w:sz w:val="24"/>
+            </w:rPr>
+          </w:pPr>
+          <w:hyperlink w:anchor="_Toc198908699" w:history="1">
+            <w:r>
+              <w:rPr>
+                <w:rStyle w:val="Hyperlink"/>
+                <w:rFonts w:cs="Times New Roman"/>
+                <w:b/>
+                <w:bCs/>
+                <w:noProof/>
+                <w:lang w:val="vi-VN"/>
+              </w:rPr>
+              <w:t>II</w:t>
+            </w:r>
+            <w:r>
+              <w:rPr>
+                <w:rStyle w:val="Hyperlink"/>
+                <w:rFonts w:cs="Times New Roman"/>
+                <w:b/>
+                <w:bCs/>
+                <w:noProof/>
+              </w:rPr>
+              <w:t>I</w:t>
+            </w:r>
+            <w:r>
+              <w:rPr>
+                <w:rStyle w:val="Hyperlink"/>
+                <w:rFonts w:cs="Times New Roman"/>
+                <w:b/>
+                <w:bCs/>
+                <w:noProof/>
+                <w:lang w:val="vi-VN"/>
+              </w:rPr>
+              <w:t>.</w:t>
+            </w:r>
+            <w:r>
+              <w:rPr>
+                <w:rStyle w:val="Hyperlink"/>
+                <w:rFonts w:cs="Times New Roman"/>
+                <w:b/>
+                <w:bCs/>
+                <w:noProof/>
+              </w:rPr>
+              <w:t>TÀI LIỆU THAM KHẢO</w:t>
+            </w:r>
+            <w:r>
+              <w:rPr>
+                <w:noProof/>
+                <w:webHidden/>
+              </w:rPr>
+              <w:tab/>
+            </w:r>
+            <w:r>
+              <w:rPr>
+                <w:noProof/>
+                <w:webHidden/>
+              </w:rPr>
+              <w:fldChar w:fldCharType="begin"/>
+            </w:r>
+            <w:r>
+              <w:rPr>
+                <w:noProof/>
+                <w:webHidden/>
+              </w:rPr>
+              <w:instrText xml:space="preserve"> PAGEREF _Toc198908699 \h </w:instrText>
+            </w:r>
+            <w:r>
+              <w:rPr>
+                <w:noProof/>
+                <w:webHidden/>
+              </w:rPr>
+            </w:r>
+            <w:r>
+              <w:rPr>
+                <w:noProof/>
+                <w:webHidden/>
+              </w:rPr>
+              <w:fldChar w:fldCharType="separate"/>
+            </w:r>
+            <w:r>
+              <w:rPr>
+                <w:noProof/>
+                <w:webHidden/>
+              </w:rPr>
+              <w:t>18</w:t>
+            </w:r>
+            <w:r>
+              <w:rPr>
+                <w:noProof/>
+                <w:webHidden/>
+              </w:rPr>
+              <w:fldChar w:fldCharType="end"/>
+            </w:r>
+          </w:hyperlink>
+        </w:p>
+        <w:p>
           <w:r>
             <w:rPr>
               <w:b/>
@@ -805,7 +2738,7 @@
           <w:lang w:val="vi-VN"/>
         </w:rPr>
       </w:pPr>
-      <w:bookmarkStart w:id="1" w:name="_Toc198664181"/>
+      <w:bookmarkStart w:id="1" w:name="_Toc198908672"/>
       <w:r>
         <w:rPr>
           <w:rFonts w:ascii="Times New Roman" w:hAnsi="Times New Roman" w:cs="Times New Roman"/>
@@ -1215,7 +3148,7 @@
           <w:szCs w:val="26"/>
         </w:rPr>
       </w:pPr>
-      <w:bookmarkStart w:id="2" w:name="_Toc198664182"/>
+      <w:bookmarkStart w:id="2" w:name="_Toc198908673"/>
       <w:r>
         <w:rPr>
           <w:rFonts w:ascii="Times New Roman" w:hAnsi="Times New Roman" w:cs="Times New Roman"/>
@@ -1253,7 +3186,8 @@
           <w:bCs/>
         </w:rPr>
       </w:pPr>
-      <w:bookmarkStart w:id="3" w:name="_Toc198664183"/>
+      <w:bookmarkStart w:id="3" w:name="_Toc198908674"/>
+      <w:bookmarkStart w:id="4" w:name="_Hlk198908700"/>
       <w:proofErr w:type="spellStart"/>
       <w:r>
         <w:rPr>
@@ -1357,7 +3291,8 @@
           <w:iCs/>
         </w:rPr>
       </w:pPr>
-      <w:bookmarkStart w:id="4" w:name="_Toc198664184"/>
+      <w:bookmarkStart w:id="5" w:name="_Toc198908675"/>
+      <w:bookmarkEnd w:id="4"/>
       <w:r>
         <w:rPr>
           <w:b/>
@@ -1444,7 +3379,7 @@
         </w:rPr>
         <w:t>tài</w:t>
       </w:r>
-      <w:bookmarkEnd w:id="4"/>
+      <w:bookmarkEnd w:id="5"/>
       <w:proofErr w:type="spellEnd"/>
     </w:p>
     <w:p>
@@ -1611,7 +3546,7 @@
           <w:iCs/>
         </w:rPr>
       </w:pPr>
-      <w:bookmarkStart w:id="5" w:name="_Toc198664185"/>
+      <w:bookmarkStart w:id="6" w:name="_Toc198908676"/>
       <w:r>
         <w:rPr>
           <w:b/>
@@ -1671,7 +3606,7 @@
         </w:rPr>
         <w:t>tài</w:t>
       </w:r>
-      <w:bookmarkEnd w:id="5"/>
+      <w:bookmarkEnd w:id="6"/>
       <w:proofErr w:type="spellEnd"/>
     </w:p>
     <w:p>
@@ -3977,7 +5912,8 @@
           <w:bCs/>
         </w:rPr>
       </w:pPr>
-      <w:bookmarkStart w:id="6" w:name="_Toc198664186"/>
+      <w:bookmarkStart w:id="7" w:name="_Toc198908677"/>
+      <w:bookmarkStart w:id="8" w:name="_Hlk198908724"/>
       <w:proofErr w:type="spellStart"/>
       <w:r>
         <w:rPr>
@@ -4060,7 +5996,7 @@
         </w:rPr>
         <w:t>thuyết</w:t>
       </w:r>
-      <w:bookmarkEnd w:id="6"/>
+      <w:bookmarkEnd w:id="7"/>
       <w:proofErr w:type="spellEnd"/>
     </w:p>
     <w:p>
@@ -4074,7 +6010,8 @@
           <w:iCs/>
         </w:rPr>
       </w:pPr>
-      <w:bookmarkStart w:id="7" w:name="_Toc198664187"/>
+      <w:bookmarkStart w:id="9" w:name="_Toc198908678"/>
+      <w:bookmarkEnd w:id="8"/>
       <w:r>
         <w:rPr>
           <w:b/>
@@ -4173,7 +6110,7 @@
         </w:rPr>
         <w:t xml:space="preserve"> pandas</w:t>
       </w:r>
-      <w:bookmarkEnd w:id="7"/>
+      <w:bookmarkEnd w:id="9"/>
     </w:p>
     <w:p>
       <w:pPr>
@@ -7807,6 +9744,7 @@
           <w:lang w:val="vi-VN"/>
         </w:rPr>
       </w:pPr>
+      <w:bookmarkStart w:id="10" w:name="_Toc198908679"/>
       <w:r>
         <w:rPr>
           <w:b/>
@@ -7877,6 +9815,7 @@
         </w:rPr>
         <w:t xml:space="preserve"> hình ARIMA</w:t>
       </w:r>
+      <w:bookmarkEnd w:id="10"/>
     </w:p>
     <w:p>
       <w:pPr>
@@ -9001,6 +10940,7 @@
           <w:lang w:val="vi-VN"/>
         </w:rPr>
       </w:pPr>
+      <w:bookmarkStart w:id="11" w:name="_Toc198908680"/>
       <w:r>
         <w:rPr>
           <w:b/>
@@ -9071,6 +11011,7 @@
         </w:rPr>
         <w:t xml:space="preserve"> viện Matplotlib</w:t>
       </w:r>
+      <w:bookmarkEnd w:id="11"/>
     </w:p>
     <w:p>
       <w:pPr>
@@ -11732,6 +13673,8 @@
           <w:lang w:val="vi-VN"/>
         </w:rPr>
       </w:pPr>
+      <w:bookmarkStart w:id="12" w:name="_Toc198908681"/>
+      <w:bookmarkStart w:id="13" w:name="_Hlk198908733"/>
       <w:proofErr w:type="spellStart"/>
       <w:r>
         <w:rPr>
@@ -11770,6 +13713,7 @@
         </w:rPr>
         <w:t xml:space="preserve"> kế và xây dựng chương trình</w:t>
       </w:r>
+      <w:bookmarkEnd w:id="12"/>
     </w:p>
     <w:p>
       <w:pPr>
@@ -11783,6 +13727,8 @@
           <w:lang w:val="vi-VN"/>
         </w:rPr>
       </w:pPr>
+      <w:bookmarkStart w:id="14" w:name="_Toc198908682"/>
+      <w:bookmarkEnd w:id="13"/>
       <w:r>
         <w:rPr>
           <w:b/>
@@ -11844,6 +13790,7 @@
         </w:rPr>
         <w:t xml:space="preserve"> đồ khối hệ thống</w:t>
       </w:r>
+      <w:bookmarkEnd w:id="14"/>
     </w:p>
     <w:p>
       <w:pPr>
@@ -12049,6 +13996,7 @@
           <w:szCs w:val="24"/>
         </w:rPr>
       </w:pPr>
+      <w:bookmarkStart w:id="15" w:name="_Toc198908683"/>
       <w:proofErr w:type="spellStart"/>
       <w:r>
         <w:rPr>
@@ -12071,23 +14019,25 @@
           <w:sz w:val="24"/>
           <w:szCs w:val="24"/>
         </w:rPr>
-        <w:t>1</w:t>
-      </w:r>
+        <w:t>1.Sơ</w:t>
+      </w:r>
+      <w:proofErr w:type="gramEnd"/>
       <w:r>
         <w:rPr>
           <w:sz w:val="24"/>
           <w:szCs w:val="24"/>
         </w:rPr>
-        <w:t>.</w:t>
-      </w:r>
+        <w:t xml:space="preserve"> </w:t>
+      </w:r>
+      <w:proofErr w:type="spellStart"/>
       <w:r>
         <w:rPr>
           <w:sz w:val="24"/>
           <w:szCs w:val="24"/>
         </w:rPr>
-        <w:t>Sơ</w:t>
-      </w:r>
-      <w:proofErr w:type="gramEnd"/>
+        <w:t>đồ</w:t>
+      </w:r>
+      <w:proofErr w:type="spellEnd"/>
       <w:r>
         <w:rPr>
           <w:sz w:val="24"/>
@@ -12101,7 +14051,7 @@
           <w:sz w:val="24"/>
           <w:szCs w:val="24"/>
         </w:rPr>
-        <w:t>đồ</w:t>
+        <w:t>phân</w:t>
       </w:r>
       <w:proofErr w:type="spellEnd"/>
       <w:r>
@@ -12117,7 +14067,7 @@
           <w:sz w:val="24"/>
           <w:szCs w:val="24"/>
         </w:rPr>
-        <w:t>phân</w:t>
+        <w:t>cấp</w:t>
       </w:r>
       <w:proofErr w:type="spellEnd"/>
       <w:r>
@@ -12133,7 +14083,7 @@
           <w:sz w:val="24"/>
           <w:szCs w:val="24"/>
         </w:rPr>
-        <w:t>cấp</w:t>
+        <w:t>chức</w:t>
       </w:r>
       <w:proofErr w:type="spellEnd"/>
       <w:r>
@@ -12149,24 +14099,9 @@
           <w:sz w:val="24"/>
           <w:szCs w:val="24"/>
         </w:rPr>
-        <w:t>chức</w:t>
-      </w:r>
-      <w:proofErr w:type="spellEnd"/>
-      <w:r>
-        <w:rPr>
-          <w:sz w:val="24"/>
-          <w:szCs w:val="24"/>
-        </w:rPr>
-        <w:t xml:space="preserve"> </w:t>
-      </w:r>
-      <w:proofErr w:type="spellStart"/>
-      <w:r>
-        <w:rPr>
-          <w:sz w:val="24"/>
-          <w:szCs w:val="24"/>
-        </w:rPr>
         <w:t>năng</w:t>
       </w:r>
+      <w:bookmarkEnd w:id="15"/>
       <w:proofErr w:type="spellEnd"/>
     </w:p>
     <w:p>
@@ -12185,6 +14120,7 @@
           <w:iCs/>
         </w:rPr>
       </w:pPr>
+      <w:bookmarkStart w:id="16" w:name="_Toc198908684"/>
       <w:r>
         <w:rPr>
           <w:b/>
@@ -12276,6 +14212,7 @@
         </w:rPr>
         <w:t>chính</w:t>
       </w:r>
+      <w:bookmarkEnd w:id="16"/>
       <w:proofErr w:type="spellEnd"/>
     </w:p>
     <w:p>
@@ -12289,6 +14226,7 @@
           <w:iCs/>
         </w:rPr>
       </w:pPr>
+      <w:bookmarkStart w:id="17" w:name="_Toc198908685"/>
       <w:r>
         <w:rPr>
           <w:b/>
@@ -12336,7 +14274,18 @@
           <w:iCs/>
           <w:lang w:val="vi-VN"/>
         </w:rPr>
-        <w:t xml:space="preserve"> đồ khối </w:t>
+        <w:t xml:space="preserve"> đồ khối</w:t>
+      </w:r>
+      <w:bookmarkEnd w:id="17"/>
+      <w:r>
+        <w:rPr>
+          <w:b/>
+          <w:bCs/>
+          <w:i/>
+          <w:iCs/>
+          <w:lang w:val="vi-VN"/>
+        </w:rPr>
+        <w:t xml:space="preserve"> </w:t>
       </w:r>
     </w:p>
     <w:p>
@@ -12394,6 +14343,7 @@
           <w:szCs w:val="24"/>
         </w:rPr>
       </w:pPr>
+      <w:bookmarkStart w:id="18" w:name="_Toc198908686"/>
       <w:proofErr w:type="spellStart"/>
       <w:r>
         <w:rPr>
@@ -12416,47 +14366,41 @@
           <w:sz w:val="24"/>
           <w:szCs w:val="24"/>
         </w:rPr>
-        <w:t>2</w:t>
-      </w:r>
+        <w:t>2.Sơ</w:t>
+      </w:r>
+      <w:proofErr w:type="gramEnd"/>
       <w:r>
         <w:rPr>
           <w:sz w:val="24"/>
           <w:szCs w:val="24"/>
         </w:rPr>
-        <w:t>.Sơ</w:t>
-      </w:r>
-      <w:proofErr w:type="gramEnd"/>
+        <w:t xml:space="preserve"> </w:t>
+      </w:r>
+      <w:proofErr w:type="spellStart"/>
       <w:r>
         <w:rPr>
           <w:sz w:val="24"/>
           <w:szCs w:val="24"/>
         </w:rPr>
-        <w:t xml:space="preserve"> </w:t>
-      </w:r>
-      <w:proofErr w:type="spellStart"/>
+        <w:t>đồ</w:t>
+      </w:r>
+      <w:proofErr w:type="spellEnd"/>
       <w:r>
         <w:rPr>
           <w:sz w:val="24"/>
           <w:szCs w:val="24"/>
         </w:rPr>
-        <w:t>đồ</w:t>
-      </w:r>
-      <w:proofErr w:type="spellEnd"/>
+        <w:t xml:space="preserve"> </w:t>
+      </w:r>
+      <w:proofErr w:type="spellStart"/>
       <w:r>
         <w:rPr>
           <w:sz w:val="24"/>
           <w:szCs w:val="24"/>
         </w:rPr>
-        <w:t xml:space="preserve"> </w:t>
-      </w:r>
-      <w:proofErr w:type="spellStart"/>
-      <w:r>
-        <w:rPr>
-          <w:sz w:val="24"/>
-          <w:szCs w:val="24"/>
-        </w:rPr>
         <w:t>khối</w:t>
       </w:r>
+      <w:bookmarkEnd w:id="18"/>
       <w:proofErr w:type="spellEnd"/>
     </w:p>
     <w:p>
@@ -12470,6 +14414,7 @@
           <w:iCs/>
         </w:rPr>
       </w:pPr>
+      <w:bookmarkStart w:id="19" w:name="_Toc198908687"/>
       <w:r>
         <w:rPr>
           <w:b/>
@@ -12568,6 +14513,7 @@
         </w:rPr>
         <w:t>khối</w:t>
       </w:r>
+      <w:bookmarkEnd w:id="19"/>
       <w:proofErr w:type="spellEnd"/>
       <w:r>
         <w:rPr>
@@ -16849,27 +18795,7 @@
           <w:sz w:val="26"/>
           <w:szCs w:val="26"/>
         </w:rPr>
-        <w:t xml:space="preserve"> </w:t>
-      </w:r>
-      <w:proofErr w:type="spellStart"/>
-      <w:r>
-        <w:rPr>
-          <w:b/>
-          <w:bCs/>
-          <w:sz w:val="26"/>
-          <w:szCs w:val="26"/>
-        </w:rPr>
-        <w:t>mô</w:t>
-      </w:r>
-      <w:proofErr w:type="spellEnd"/>
-      <w:r>
-        <w:rPr>
-          <w:b/>
-          <w:bCs/>
-          <w:sz w:val="26"/>
-          <w:szCs w:val="26"/>
-        </w:rPr>
-        <w:t xml:space="preserve"> </w:t>
+        <w:t xml:space="preserve"> mô </w:t>
       </w:r>
       <w:proofErr w:type="spellStart"/>
       <w:r>
@@ -26364,6 +28290,7 @@
           <w:iCs/>
         </w:rPr>
       </w:pPr>
+      <w:bookmarkStart w:id="20" w:name="_Toc198908688"/>
       <w:r>
         <w:rPr>
           <w:b/>
@@ -26453,6 +28380,7 @@
         </w:rPr>
         <w:t>liệu</w:t>
       </w:r>
+      <w:bookmarkEnd w:id="20"/>
       <w:proofErr w:type="spellEnd"/>
     </w:p>
     <w:p>
@@ -26466,6 +28394,7 @@
           <w:iCs/>
         </w:rPr>
       </w:pPr>
+      <w:bookmarkStart w:id="21" w:name="_Toc198908689"/>
       <w:r>
         <w:rPr>
           <w:b/>
@@ -26492,8 +28421,9 @@
           <w:i/>
           <w:iCs/>
         </w:rPr>
-        <w:t>1</w:t>
-      </w:r>
+        <w:t>1.</w:t>
+      </w:r>
+      <w:proofErr w:type="gramStart"/>
       <w:r>
         <w:rPr>
           <w:b/>
@@ -26501,9 +28431,9 @@
           <w:i/>
           <w:iCs/>
         </w:rPr>
-        <w:t>.</w:t>
-      </w:r>
-      <w:proofErr w:type="gramStart"/>
+        <w:t>1.Cấu</w:t>
+      </w:r>
+      <w:proofErr w:type="gramEnd"/>
       <w:r>
         <w:rPr>
           <w:b/>
@@ -26511,8 +28441,9 @@
           <w:i/>
           <w:iCs/>
         </w:rPr>
-        <w:t>1.</w:t>
-      </w:r>
+        <w:t xml:space="preserve"> </w:t>
+      </w:r>
+      <w:proofErr w:type="spellStart"/>
       <w:r>
         <w:rPr>
           <w:b/>
@@ -26520,9 +28451,9 @@
           <w:i/>
           <w:iCs/>
         </w:rPr>
-        <w:t>Cấu</w:t>
-      </w:r>
-      <w:proofErr w:type="gramEnd"/>
+        <w:t>trúc</w:t>
+      </w:r>
+      <w:proofErr w:type="spellEnd"/>
       <w:r>
         <w:rPr>
           <w:b/>
@@ -26540,7 +28471,7 @@
           <w:i/>
           <w:iCs/>
         </w:rPr>
-        <w:t>trúc</w:t>
+        <w:t>dữ</w:t>
       </w:r>
       <w:proofErr w:type="spellEnd"/>
       <w:r>
@@ -26560,7 +28491,7 @@
           <w:i/>
           <w:iCs/>
         </w:rPr>
-        <w:t>dữ</w:t>
+        <w:t>liệu</w:t>
       </w:r>
       <w:proofErr w:type="spellEnd"/>
       <w:r>
@@ -26580,7 +28511,7 @@
           <w:i/>
           <w:iCs/>
         </w:rPr>
-        <w:t>liệu</w:t>
+        <w:t>đầu</w:t>
       </w:r>
       <w:proofErr w:type="spellEnd"/>
       <w:r>
@@ -26600,28 +28531,9 @@
           <w:i/>
           <w:iCs/>
         </w:rPr>
-        <w:t>đầu</w:t>
-      </w:r>
-      <w:proofErr w:type="spellEnd"/>
-      <w:r>
-        <w:rPr>
-          <w:b/>
-          <w:bCs/>
-          <w:i/>
-          <w:iCs/>
-        </w:rPr>
-        <w:t xml:space="preserve"> </w:t>
-      </w:r>
-      <w:proofErr w:type="spellStart"/>
-      <w:r>
-        <w:rPr>
-          <w:b/>
-          <w:bCs/>
-          <w:i/>
-          <w:iCs/>
-        </w:rPr>
         <w:t>vào</w:t>
       </w:r>
+      <w:bookmarkEnd w:id="21"/>
       <w:proofErr w:type="spellEnd"/>
     </w:p>
     <w:p>
@@ -27469,6 +29381,7 @@
           <w:iCs/>
         </w:rPr>
       </w:pPr>
+      <w:bookmarkStart w:id="22" w:name="_Toc198908690"/>
       <w:r>
         <w:rPr>
           <w:b/>
@@ -27657,6 +29570,7 @@
         </w:rPr>
         <w:t>lý</w:t>
       </w:r>
+      <w:bookmarkEnd w:id="22"/>
       <w:proofErr w:type="spellEnd"/>
     </w:p>
     <w:p>
@@ -28647,14 +30561,7 @@
           <w:sz w:val="26"/>
           <w:szCs w:val="26"/>
         </w:rPr>
-        <w:t>:</w:t>
-      </w:r>
-      <w:r>
-        <w:rPr>
-          <w:sz w:val="26"/>
-          <w:szCs w:val="26"/>
-        </w:rPr>
-        <w:t xml:space="preserve"> </w:t>
+        <w:t xml:space="preserve">: </w:t>
       </w:r>
       <w:proofErr w:type="spellStart"/>
       <w:r>
@@ -28742,14 +30649,7 @@
           <w:sz w:val="26"/>
           <w:szCs w:val="26"/>
         </w:rPr>
-        <w:t>+</w:t>
-      </w:r>
-      <w:r>
-        <w:rPr>
-          <w:sz w:val="26"/>
-          <w:szCs w:val="26"/>
-        </w:rPr>
-        <w:t xml:space="preserve">status: </w:t>
+        <w:t xml:space="preserve">+status: </w:t>
       </w:r>
       <w:proofErr w:type="spellStart"/>
       <w:r>
@@ -29731,6 +31631,7 @@
           <w:iCs/>
         </w:rPr>
       </w:pPr>
+      <w:bookmarkStart w:id="23" w:name="_Toc198908691"/>
       <w:r>
         <w:rPr>
           <w:b/>
@@ -29889,6 +31790,7 @@
         </w:rPr>
         <w:t>hình</w:t>
       </w:r>
+      <w:bookmarkEnd w:id="23"/>
       <w:proofErr w:type="spellEnd"/>
     </w:p>
     <w:p>
@@ -30763,12 +32665,6 @@
           <w:szCs w:val="26"/>
         </w:rPr>
         <w:tab/>
-      </w:r>
-      <w:r>
-        <w:rPr>
-          <w:sz w:val="26"/>
-          <w:szCs w:val="26"/>
-        </w:rPr>
         <w:t xml:space="preserve">Tham </w:t>
       </w:r>
       <w:proofErr w:type="spellStart"/>
@@ -31355,12 +33251,6 @@
           <w:szCs w:val="26"/>
         </w:rPr>
         <w:tab/>
-      </w:r>
-      <w:r>
-        <w:rPr>
-          <w:sz w:val="26"/>
-          <w:szCs w:val="26"/>
-        </w:rPr>
         <w:t xml:space="preserve">Parameters </w:t>
       </w:r>
       <w:proofErr w:type="spellStart"/>
@@ -31652,6 +33542,7 @@
           <w:iCs/>
         </w:rPr>
       </w:pPr>
+      <w:bookmarkStart w:id="24" w:name="_Toc198908692"/>
       <w:r>
         <w:rPr>
           <w:b/>
@@ -31688,8 +33579,9 @@
           <w:i/>
           <w:iCs/>
         </w:rPr>
-        <w:t>3</w:t>
-      </w:r>
+        <w:t>3.Cấu</w:t>
+      </w:r>
+      <w:proofErr w:type="gramEnd"/>
       <w:r>
         <w:rPr>
           <w:b/>
@@ -31697,9 +33589,9 @@
           <w:i/>
           <w:iCs/>
         </w:rPr>
-        <w:t>.Cấu</w:t>
-      </w:r>
-      <w:proofErr w:type="gramEnd"/>
+        <w:t xml:space="preserve"> </w:t>
+      </w:r>
+      <w:proofErr w:type="spellStart"/>
       <w:r>
         <w:rPr>
           <w:b/>
@@ -31707,9 +33599,9 @@
           <w:i/>
           <w:iCs/>
         </w:rPr>
-        <w:t xml:space="preserve"> trúc </w:t>
-      </w:r>
-      <w:proofErr w:type="spellStart"/>
+        <w:t>trúc</w:t>
+      </w:r>
+      <w:proofErr w:type="spellEnd"/>
       <w:r>
         <w:rPr>
           <w:b/>
@@ -31717,9 +33609,9 @@
           <w:i/>
           <w:iCs/>
         </w:rPr>
-        <w:t>dữ</w:t>
-      </w:r>
-      <w:proofErr w:type="spellEnd"/>
+        <w:t xml:space="preserve"> </w:t>
+      </w:r>
+      <w:proofErr w:type="spellStart"/>
       <w:r>
         <w:rPr>
           <w:b/>
@@ -31727,9 +33619,9 @@
           <w:i/>
           <w:iCs/>
         </w:rPr>
-        <w:t xml:space="preserve"> </w:t>
-      </w:r>
-      <w:proofErr w:type="spellStart"/>
+        <w:t>dữ</w:t>
+      </w:r>
+      <w:proofErr w:type="spellEnd"/>
       <w:r>
         <w:rPr>
           <w:b/>
@@ -31737,9 +33629,9 @@
           <w:i/>
           <w:iCs/>
         </w:rPr>
-        <w:t>liệu</w:t>
-      </w:r>
-      <w:proofErr w:type="spellEnd"/>
+        <w:t xml:space="preserve"> </w:t>
+      </w:r>
+      <w:proofErr w:type="spellStart"/>
       <w:r>
         <w:rPr>
           <w:b/>
@@ -31747,9 +33639,9 @@
           <w:i/>
           <w:iCs/>
         </w:rPr>
-        <w:t xml:space="preserve"> </w:t>
-      </w:r>
-      <w:proofErr w:type="spellStart"/>
+        <w:t>liệu</w:t>
+      </w:r>
+      <w:proofErr w:type="spellEnd"/>
       <w:r>
         <w:rPr>
           <w:b/>
@@ -31757,9 +33649,9 @@
           <w:i/>
           <w:iCs/>
         </w:rPr>
-        <w:t>đầu</w:t>
-      </w:r>
-      <w:proofErr w:type="spellEnd"/>
+        <w:t xml:space="preserve"> </w:t>
+      </w:r>
+      <w:proofErr w:type="spellStart"/>
       <w:r>
         <w:rPr>
           <w:b/>
@@ -31767,9 +33659,9 @@
           <w:i/>
           <w:iCs/>
         </w:rPr>
-        <w:t xml:space="preserve"> </w:t>
-      </w:r>
-      <w:proofErr w:type="spellStart"/>
+        <w:t>đầu</w:t>
+      </w:r>
+      <w:proofErr w:type="spellEnd"/>
       <w:r>
         <w:rPr>
           <w:b/>
@@ -31777,8 +33669,19 @@
           <w:i/>
           <w:iCs/>
         </w:rPr>
+        <w:t xml:space="preserve"> </w:t>
+      </w:r>
+      <w:proofErr w:type="spellStart"/>
+      <w:r>
+        <w:rPr>
+          <w:b/>
+          <w:bCs/>
+          <w:i/>
+          <w:iCs/>
+        </w:rPr>
         <w:t>ra</w:t>
       </w:r>
+      <w:bookmarkEnd w:id="24"/>
       <w:proofErr w:type="spellEnd"/>
     </w:p>
     <w:p>
@@ -32058,14 +33961,7 @@
           <w:szCs w:val="26"/>
         </w:rPr>
         <w:lastRenderedPageBreak/>
-        <w:t>+</w:t>
-      </w:r>
-      <w:r>
-        <w:rPr>
-          <w:sz w:val="26"/>
-          <w:szCs w:val="26"/>
-        </w:rPr>
-        <w:t xml:space="preserve">year: </w:t>
+        <w:t xml:space="preserve">+year: </w:t>
       </w:r>
       <w:proofErr w:type="spellStart"/>
       <w:r>
@@ -32562,14 +34458,7 @@
           <w:sz w:val="26"/>
           <w:szCs w:val="26"/>
         </w:rPr>
-        <w:t xml:space="preserve">: </w:t>
-      </w:r>
-      <w:r>
-        <w:rPr>
-          <w:sz w:val="26"/>
-          <w:szCs w:val="26"/>
-        </w:rPr>
-        <w:t xml:space="preserve">Các </w:t>
+        <w:t xml:space="preserve">: Các </w:t>
       </w:r>
       <w:proofErr w:type="spellStart"/>
       <w:r>
@@ -33033,14 +34922,7 @@
           <w:sz w:val="26"/>
           <w:szCs w:val="26"/>
         </w:rPr>
-        <w:t>...</w:t>
-      </w:r>
-      <w:r>
-        <w:rPr>
-          <w:sz w:val="26"/>
-          <w:szCs w:val="26"/>
-        </w:rPr>
-        <w:t xml:space="preserve"> </w:t>
+        <w:t xml:space="preserve">... </w:t>
       </w:r>
       <w:proofErr w:type="spellStart"/>
       <w:r>
@@ -33431,6 +35313,7 @@
           <w:iCs/>
         </w:rPr>
       </w:pPr>
+      <w:bookmarkStart w:id="25" w:name="_Toc198908693"/>
       <w:r>
         <w:rPr>
           <w:b/>
@@ -33480,6 +35363,7 @@
         </w:rPr>
         <w:t>trình</w:t>
       </w:r>
+      <w:bookmarkEnd w:id="25"/>
       <w:proofErr w:type="spellEnd"/>
     </w:p>
     <w:p>
@@ -34589,6 +36473,7 @@
           <w:iCs/>
         </w:rPr>
       </w:pPr>
+      <w:bookmarkStart w:id="26" w:name="_Toc198908694"/>
       <w:r>
         <w:rPr>
           <w:b/>
@@ -34625,8 +36510,9 @@
           <w:i/>
           <w:iCs/>
         </w:rPr>
-        <w:t>1.</w:t>
-      </w:r>
+        <w:t>1.Quá</w:t>
+      </w:r>
+      <w:proofErr w:type="gramEnd"/>
       <w:r>
         <w:rPr>
           <w:b/>
@@ -34634,9 +36520,9 @@
           <w:i/>
           <w:iCs/>
         </w:rPr>
-        <w:t>Quá</w:t>
-      </w:r>
-      <w:proofErr w:type="gramEnd"/>
+        <w:t xml:space="preserve"> </w:t>
+      </w:r>
+      <w:proofErr w:type="spellStart"/>
       <w:r>
         <w:rPr>
           <w:b/>
@@ -34644,9 +36530,9 @@
           <w:i/>
           <w:iCs/>
         </w:rPr>
-        <w:t xml:space="preserve"> </w:t>
-      </w:r>
-      <w:proofErr w:type="spellStart"/>
+        <w:t>trình</w:t>
+      </w:r>
+      <w:proofErr w:type="spellEnd"/>
       <w:r>
         <w:rPr>
           <w:b/>
@@ -34654,9 +36540,9 @@
           <w:i/>
           <w:iCs/>
         </w:rPr>
-        <w:t>trình</w:t>
-      </w:r>
-      <w:proofErr w:type="spellEnd"/>
+        <w:t xml:space="preserve"> </w:t>
+      </w:r>
+      <w:proofErr w:type="spellStart"/>
       <w:r>
         <w:rPr>
           <w:b/>
@@ -34664,9 +36550,9 @@
           <w:i/>
           <w:iCs/>
         </w:rPr>
-        <w:t xml:space="preserve"> </w:t>
-      </w:r>
-      <w:proofErr w:type="spellStart"/>
+        <w:t>huấn</w:t>
+      </w:r>
+      <w:proofErr w:type="spellEnd"/>
       <w:r>
         <w:rPr>
           <w:b/>
@@ -34674,9 +36560,9 @@
           <w:i/>
           <w:iCs/>
         </w:rPr>
-        <w:t>huấn</w:t>
-      </w:r>
-      <w:proofErr w:type="spellEnd"/>
+        <w:t xml:space="preserve"> </w:t>
+      </w:r>
+      <w:proofErr w:type="spellStart"/>
       <w:r>
         <w:rPr>
           <w:b/>
@@ -34684,18 +36570,9 @@
           <w:i/>
           <w:iCs/>
         </w:rPr>
-        <w:t xml:space="preserve"> </w:t>
-      </w:r>
-      <w:proofErr w:type="spellStart"/>
-      <w:r>
-        <w:rPr>
-          <w:b/>
-          <w:bCs/>
-          <w:i/>
-          <w:iCs/>
-        </w:rPr>
         <w:t>luyện</w:t>
       </w:r>
+      <w:bookmarkEnd w:id="26"/>
       <w:proofErr w:type="spellEnd"/>
     </w:p>
     <w:p>
@@ -41504,6 +43381,7 @@
           <w:iCs/>
         </w:rPr>
       </w:pPr>
+      <w:bookmarkStart w:id="27" w:name="_Toc198908695"/>
       <w:r>
         <w:rPr>
           <w:b/>
@@ -41540,8 +43418,9 @@
           <w:i/>
           <w:iCs/>
         </w:rPr>
-        <w:t>2</w:t>
-      </w:r>
+        <w:t>2.Cấu</w:t>
+      </w:r>
+      <w:proofErr w:type="gramEnd"/>
       <w:r>
         <w:rPr>
           <w:b/>
@@ -41549,8 +43428,9 @@
           <w:i/>
           <w:iCs/>
         </w:rPr>
-        <w:t>.</w:t>
-      </w:r>
+        <w:t xml:space="preserve"> </w:t>
+      </w:r>
+      <w:proofErr w:type="spellStart"/>
       <w:r>
         <w:rPr>
           <w:b/>
@@ -41558,9 +43438,9 @@
           <w:i/>
           <w:iCs/>
         </w:rPr>
-        <w:t>Cấu</w:t>
-      </w:r>
-      <w:proofErr w:type="gramEnd"/>
+        <w:t>trúc</w:t>
+      </w:r>
+      <w:proofErr w:type="spellEnd"/>
       <w:r>
         <w:rPr>
           <w:b/>
@@ -41578,7 +43458,7 @@
           <w:i/>
           <w:iCs/>
         </w:rPr>
-        <w:t>trúc</w:t>
+        <w:t>chương</w:t>
       </w:r>
       <w:proofErr w:type="spellEnd"/>
       <w:r>
@@ -41598,7 +43478,7 @@
           <w:i/>
           <w:iCs/>
         </w:rPr>
-        <w:t>chương</w:t>
+        <w:t>trình</w:t>
       </w:r>
       <w:proofErr w:type="spellEnd"/>
       <w:r>
@@ -41618,28 +43498,9 @@
           <w:i/>
           <w:iCs/>
         </w:rPr>
-        <w:t>trình</w:t>
-      </w:r>
-      <w:proofErr w:type="spellEnd"/>
-      <w:r>
-        <w:rPr>
-          <w:b/>
-          <w:bCs/>
-          <w:i/>
-          <w:iCs/>
-        </w:rPr>
-        <w:t xml:space="preserve"> </w:t>
-      </w:r>
-      <w:proofErr w:type="spellStart"/>
-      <w:r>
-        <w:rPr>
-          <w:b/>
-          <w:bCs/>
-          <w:i/>
-          <w:iCs/>
-        </w:rPr>
         <w:t>chính</w:t>
       </w:r>
+      <w:bookmarkEnd w:id="27"/>
       <w:proofErr w:type="spellEnd"/>
     </w:p>
     <w:p>
@@ -42641,14 +44502,7 @@
           <w:sz w:val="26"/>
           <w:szCs w:val="26"/>
         </w:rPr>
-        <w:t>-</w:t>
-      </w:r>
-      <w:r>
-        <w:rPr>
-          <w:sz w:val="26"/>
-          <w:szCs w:val="26"/>
-        </w:rPr>
-        <w:t xml:space="preserve">Thu </w:t>
+        <w:t xml:space="preserve">-Thu </w:t>
       </w:r>
       <w:proofErr w:type="spellStart"/>
       <w:r>
@@ -43027,14 +44881,7 @@
           <w:sz w:val="26"/>
           <w:szCs w:val="26"/>
         </w:rPr>
-        <w:t>+</w:t>
-      </w:r>
-      <w:r>
-        <w:rPr>
-          <w:sz w:val="26"/>
-          <w:szCs w:val="26"/>
-        </w:rPr>
-        <w:t xml:space="preserve">summary, fig = </w:t>
+        <w:t xml:space="preserve">+summary, fig = </w:t>
       </w:r>
       <w:proofErr w:type="spellStart"/>
       <w:r>
@@ -43372,14 +45219,7 @@
           <w:sz w:val="26"/>
           <w:szCs w:val="26"/>
         </w:rPr>
-        <w:t>+</w:t>
-      </w:r>
-      <w:r>
-        <w:rPr>
-          <w:sz w:val="26"/>
-          <w:szCs w:val="26"/>
-        </w:rPr>
-        <w:t xml:space="preserve">model, metrics = </w:t>
+        <w:t xml:space="preserve">+model, metrics = </w:t>
       </w:r>
       <w:proofErr w:type="spellStart"/>
       <w:r>
@@ -43525,14 +45365,7 @@
           <w:sz w:val="26"/>
           <w:szCs w:val="26"/>
         </w:rPr>
-        <w:t>+</w:t>
-      </w:r>
-      <w:r>
-        <w:rPr>
-          <w:sz w:val="26"/>
-          <w:szCs w:val="26"/>
-        </w:rPr>
-        <w:t xml:space="preserve">predictions = </w:t>
+        <w:t xml:space="preserve">+predictions = </w:t>
       </w:r>
       <w:proofErr w:type="spellStart"/>
       <w:r>
@@ -43795,6 +45628,8 @@
           <w:lang w:val="vi-VN"/>
         </w:rPr>
       </w:pPr>
+      <w:bookmarkStart w:id="28" w:name="_Toc198908696"/>
+      <w:bookmarkStart w:id="29" w:name="_Hlk198908743"/>
       <w:proofErr w:type="spellStart"/>
       <w:r>
         <w:rPr>
@@ -43821,25 +45656,27 @@
           <w:b/>
           <w:bCs/>
         </w:rPr>
-        <w:t>4</w:t>
-      </w:r>
+        <w:t>4.Thực</w:t>
+      </w:r>
+      <w:proofErr w:type="gramEnd"/>
       <w:r>
         <w:rPr>
           <w:rFonts w:cs="Times New Roman"/>
           <w:b/>
           <w:bCs/>
         </w:rPr>
-        <w:t>.</w:t>
-      </w:r>
+        <w:t xml:space="preserve"> </w:t>
+      </w:r>
+      <w:proofErr w:type="spellStart"/>
       <w:r>
         <w:rPr>
           <w:rFonts w:cs="Times New Roman"/>
           <w:b/>
           <w:bCs/>
         </w:rPr>
-        <w:t>Thực</w:t>
-      </w:r>
-      <w:proofErr w:type="gramEnd"/>
+        <w:t>nghiệm</w:t>
+      </w:r>
+      <w:proofErr w:type="spellEnd"/>
       <w:r>
         <w:rPr>
           <w:rFonts w:cs="Times New Roman"/>
@@ -43855,7 +45692,7 @@
           <w:b/>
           <w:bCs/>
         </w:rPr>
-        <w:t>nghiệm</w:t>
+        <w:t>và</w:t>
       </w:r>
       <w:proofErr w:type="spellEnd"/>
       <w:r>
@@ -43873,7 +45710,7 @@
           <w:b/>
           <w:bCs/>
         </w:rPr>
-        <w:t>và</w:t>
+        <w:t>kết</w:t>
       </w:r>
       <w:proofErr w:type="spellEnd"/>
       <w:r>
@@ -43891,26 +45728,9 @@
           <w:b/>
           <w:bCs/>
         </w:rPr>
-        <w:t>kết</w:t>
-      </w:r>
-      <w:proofErr w:type="spellEnd"/>
-      <w:r>
-        <w:rPr>
-          <w:rFonts w:cs="Times New Roman"/>
-          <w:b/>
-          <w:bCs/>
-        </w:rPr>
-        <w:t xml:space="preserve"> </w:t>
-      </w:r>
-      <w:proofErr w:type="spellStart"/>
-      <w:r>
-        <w:rPr>
-          <w:rFonts w:cs="Times New Roman"/>
-          <w:b/>
-          <w:bCs/>
-        </w:rPr>
         <w:t>luận</w:t>
       </w:r>
+      <w:bookmarkEnd w:id="28"/>
       <w:proofErr w:type="spellEnd"/>
     </w:p>
     <w:p>
@@ -43924,6 +45744,8 @@
           <w:iCs/>
         </w:rPr>
       </w:pPr>
+      <w:bookmarkStart w:id="30" w:name="_Toc198908697"/>
+      <w:bookmarkEnd w:id="29"/>
       <w:r>
         <w:rPr>
           <w:b/>
@@ -43963,6 +45785,7 @@
         </w:rPr>
         <w:t>nghiệm</w:t>
       </w:r>
+      <w:bookmarkEnd w:id="30"/>
       <w:proofErr w:type="spellEnd"/>
     </w:p>
     <w:p>
@@ -43976,6 +45799,7 @@
           <w:iCs/>
         </w:rPr>
       </w:pPr>
+      <w:bookmarkStart w:id="31" w:name="_Toc198908698"/>
       <w:r>
         <w:rPr>
           <w:b/>
@@ -43993,8 +45817,9 @@
           <w:i/>
           <w:iCs/>
         </w:rPr>
-        <w:t>2</w:t>
-      </w:r>
+        <w:t>2.Kết</w:t>
+      </w:r>
+      <w:proofErr w:type="gramEnd"/>
       <w:r>
         <w:rPr>
           <w:b/>
@@ -44002,8 +45827,9 @@
           <w:i/>
           <w:iCs/>
         </w:rPr>
-        <w:t>.</w:t>
-      </w:r>
+        <w:t xml:space="preserve"> </w:t>
+      </w:r>
+      <w:proofErr w:type="spellStart"/>
       <w:r>
         <w:rPr>
           <w:b/>
@@ -44011,28 +45837,9 @@
           <w:i/>
           <w:iCs/>
         </w:rPr>
-        <w:t>Kết</w:t>
-      </w:r>
-      <w:proofErr w:type="gramEnd"/>
-      <w:r>
-        <w:rPr>
-          <w:b/>
-          <w:bCs/>
-          <w:i/>
-          <w:iCs/>
-        </w:rPr>
-        <w:t xml:space="preserve"> </w:t>
-      </w:r>
-      <w:proofErr w:type="spellStart"/>
-      <w:r>
-        <w:rPr>
-          <w:b/>
-          <w:bCs/>
-          <w:i/>
-          <w:iCs/>
-        </w:rPr>
         <w:t>luận</w:t>
       </w:r>
+      <w:bookmarkEnd w:id="31"/>
       <w:proofErr w:type="spellEnd"/>
     </w:p>
     <w:p>
@@ -44840,14 +46647,7 @@
           <w:sz w:val="26"/>
           <w:szCs w:val="26"/>
         </w:rPr>
-        <w:t>+</w:t>
-      </w:r>
-      <w:r>
-        <w:rPr>
-          <w:sz w:val="26"/>
-          <w:szCs w:val="26"/>
-        </w:rPr>
-        <w:t xml:space="preserve"> Qua </w:t>
+        <w:t xml:space="preserve">+ Qua </w:t>
       </w:r>
       <w:proofErr w:type="spellStart"/>
       <w:r>
@@ -45655,14 +47455,7 @@
           <w:sz w:val="26"/>
           <w:szCs w:val="26"/>
         </w:rPr>
-        <w:t>+</w:t>
-      </w:r>
-      <w:r>
-        <w:rPr>
-          <w:sz w:val="26"/>
-          <w:szCs w:val="26"/>
-        </w:rPr>
-        <w:t xml:space="preserve"> </w:t>
+        <w:t xml:space="preserve">+ </w:t>
       </w:r>
       <w:proofErr w:type="spellStart"/>
       <w:r>
@@ -46525,14 +48318,7 @@
           <w:sz w:val="26"/>
           <w:szCs w:val="26"/>
         </w:rPr>
-        <w:t>+</w:t>
-      </w:r>
-      <w:r>
-        <w:rPr>
-          <w:sz w:val="26"/>
-          <w:szCs w:val="26"/>
-        </w:rPr>
-        <w:t xml:space="preserve"> </w:t>
+        <w:t xml:space="preserve">+ </w:t>
       </w:r>
       <w:proofErr w:type="spellStart"/>
       <w:r>
@@ -47604,14 +49390,7 @@
           <w:sz w:val="26"/>
           <w:szCs w:val="26"/>
         </w:rPr>
-        <w:t>liệu</w:t>
-      </w:r>
-      <w:r>
-        <w:rPr>
-          <w:sz w:val="26"/>
-          <w:szCs w:val="26"/>
-        </w:rPr>
-        <w:t>:pandas</w:t>
+        <w:t>liệu:pandas</w:t>
       </w:r>
       <w:proofErr w:type="spellEnd"/>
       <w:proofErr w:type="gramEnd"/>
@@ -49835,22 +51614,15 @@
           <w:sz w:val="26"/>
           <w:szCs w:val="26"/>
         </w:rPr>
-        <w:t>+</w:t>
-      </w:r>
-      <w:r>
-        <w:rPr>
-          <w:sz w:val="26"/>
-          <w:szCs w:val="26"/>
-        </w:rPr>
-        <w:t xml:space="preserve"> C</w:t>
-      </w:r>
-      <w:proofErr w:type="spellStart"/>
-      <w:r>
-        <w:rPr>
-          <w:sz w:val="26"/>
-          <w:szCs w:val="26"/>
-        </w:rPr>
-        <w:t>ải</w:t>
+        <w:t xml:space="preserve">+ </w:t>
+      </w:r>
+      <w:proofErr w:type="spellStart"/>
+      <w:r>
+        <w:rPr>
+          <w:sz w:val="26"/>
+          <w:szCs w:val="26"/>
+        </w:rPr>
+        <w:t>Cải</w:t>
       </w:r>
       <w:proofErr w:type="spellEnd"/>
       <w:r>
@@ -51906,6 +53678,8 @@
           <w:szCs w:val="26"/>
         </w:rPr>
       </w:pPr>
+      <w:bookmarkStart w:id="32" w:name="_Toc198908699"/>
+      <w:bookmarkStart w:id="33" w:name="_Hlk198908750"/>
       <w:r>
         <w:rPr>
           <w:rFonts w:ascii="Times New Roman" w:hAnsi="Times New Roman" w:cs="Times New Roman"/>
@@ -51953,7 +53727,9 @@
         </w:rPr>
         <w:t>TÀI LIỆU THAM KHẢO</w:t>
       </w:r>
+      <w:bookmarkEnd w:id="32"/>
     </w:p>
+    <w:bookmarkEnd w:id="33"/>
     <w:p>
       <w:pPr>
         <w:ind w:firstLine="0"/>
@@ -57249,6 +59025,7 @@
   <w:style w:type="character" w:default="1" w:styleId="DefaultParagraphFont">
     <w:name w:val="Default Paragraph Font"/>
     <w:uiPriority w:val="1"/>
+    <w:semiHidden/>
     <w:unhideWhenUsed/>
   </w:style>
   <w:style w:type="table" w:default="1" w:styleId="TableNormal">
@@ -57931,6 +59708,8 @@
     <w:rsidRoot w:val="001B20D1"/>
     <w:rsid w:val="001B20D1"/>
     <w:rsid w:val="003705AF"/>
+    <w:rsid w:val="0037599B"/>
+    <w:rsid w:val="005F0DDD"/>
     <w:rsid w:val="00775271"/>
     <w:rsid w:val="00A237B2"/>
     <w:rsid w:val="00A97306"/>

</xml_diff>

<commit_message>
chuẩn bị đi photo để nộp
</commit_message>
<xml_diff>
--- a/TaiLieu/HaHuyNam_BTLKhoaHocDuLieu.docx
+++ b/TaiLieu/HaHuyNam_BTLKhoaHocDuLieu.docx
@@ -2906,7 +2906,6 @@
         <w:t xml:space="preserve"> Nguyên, </w:t>
       </w:r>
       <w:proofErr w:type="spellStart"/>
-      <w:proofErr w:type="gramStart"/>
       <w:r>
         <w:rPr>
           <w:sz w:val="26"/>
@@ -2940,16 +2939,7 @@
           <w:szCs w:val="26"/>
           <w:lang w:val="fr-FR"/>
         </w:rPr>
-        <w:t>….</w:t>
-      </w:r>
-      <w:proofErr w:type="gramEnd"/>
-      <w:r>
-        <w:rPr>
-          <w:sz w:val="26"/>
-          <w:szCs w:val="26"/>
-          <w:lang w:val="fr-FR"/>
-        </w:rPr>
-        <w:t>.</w:t>
+        <w:t>…..</w:t>
       </w:r>
       <w:proofErr w:type="spellStart"/>
       <w:r>
@@ -3204,25 +3194,7 @@
           <w:b/>
           <w:bCs/>
         </w:rPr>
-        <w:t xml:space="preserve"> </w:t>
-      </w:r>
-      <w:proofErr w:type="gramStart"/>
-      <w:r>
-        <w:rPr>
-          <w:rFonts w:cs="Times New Roman"/>
-          <w:b/>
-          <w:bCs/>
-        </w:rPr>
-        <w:t>1.Giới</w:t>
-      </w:r>
-      <w:proofErr w:type="gramEnd"/>
-      <w:r>
-        <w:rPr>
-          <w:rFonts w:cs="Times New Roman"/>
-          <w:b/>
-          <w:bCs/>
-        </w:rPr>
-        <w:t xml:space="preserve"> </w:t>
+        <w:t xml:space="preserve"> 1.Giới </w:t>
       </w:r>
       <w:proofErr w:type="spellStart"/>
       <w:r>
@@ -3311,7 +3283,6 @@
         </w:rPr>
         <w:t>.</w:t>
       </w:r>
-      <w:proofErr w:type="gramStart"/>
       <w:r>
         <w:rPr>
           <w:b/>
@@ -3337,17 +3308,7 @@
           <w:i/>
           <w:iCs/>
         </w:rPr>
-        <w:t>Thông</w:t>
-      </w:r>
-      <w:proofErr w:type="gramEnd"/>
-      <w:r>
-        <w:rPr>
-          <w:b/>
-          <w:bCs/>
-          <w:i/>
-          <w:iCs/>
-        </w:rPr>
-        <w:t xml:space="preserve"> tin </w:t>
+        <w:t xml:space="preserve">Thông tin </w:t>
       </w:r>
       <w:proofErr w:type="spellStart"/>
       <w:r>
@@ -3556,7 +3517,6 @@
         </w:rPr>
         <w:t>1.</w:t>
       </w:r>
-      <w:proofErr w:type="gramStart"/>
       <w:r>
         <w:rPr>
           <w:b/>
@@ -3564,17 +3524,7 @@
           <w:i/>
           <w:iCs/>
         </w:rPr>
-        <w:t>2.Thông</w:t>
-      </w:r>
-      <w:proofErr w:type="gramEnd"/>
-      <w:r>
-        <w:rPr>
-          <w:b/>
-          <w:bCs/>
-          <w:i/>
-          <w:iCs/>
-        </w:rPr>
-        <w:t xml:space="preserve"> tin </w:t>
+        <w:t xml:space="preserve">2.Thông tin </w:t>
       </w:r>
       <w:proofErr w:type="spellStart"/>
       <w:r>
@@ -5931,25 +5881,7 @@
           <w:b/>
           <w:bCs/>
         </w:rPr>
-        <w:t xml:space="preserve"> </w:t>
-      </w:r>
-      <w:proofErr w:type="gramStart"/>
-      <w:r>
-        <w:rPr>
-          <w:rFonts w:cs="Times New Roman"/>
-          <w:b/>
-          <w:bCs/>
-        </w:rPr>
-        <w:t>2.Cơ</w:t>
-      </w:r>
-      <w:proofErr w:type="gramEnd"/>
-      <w:r>
-        <w:rPr>
-          <w:rFonts w:cs="Times New Roman"/>
-          <w:b/>
-          <w:bCs/>
-        </w:rPr>
-        <w:t xml:space="preserve"> </w:t>
+        <w:t xml:space="preserve"> 2.Cơ </w:t>
       </w:r>
       <w:proofErr w:type="spellStart"/>
       <w:r>
@@ -6021,7 +5953,6 @@
         </w:rPr>
         <w:t>2.</w:t>
       </w:r>
-      <w:proofErr w:type="gramStart"/>
       <w:r>
         <w:rPr>
           <w:b/>
@@ -6038,17 +5969,7 @@
           <w:i/>
           <w:iCs/>
         </w:rPr>
-        <w:t>Giới</w:t>
-      </w:r>
-      <w:proofErr w:type="gramEnd"/>
-      <w:r>
-        <w:rPr>
-          <w:b/>
-          <w:bCs/>
-          <w:i/>
-          <w:iCs/>
-        </w:rPr>
-        <w:t xml:space="preserve"> </w:t>
+        <w:t xml:space="preserve">Giới </w:t>
       </w:r>
       <w:proofErr w:type="spellStart"/>
       <w:r>
@@ -9754,7 +9675,6 @@
         </w:rPr>
         <w:t>2.</w:t>
       </w:r>
-      <w:proofErr w:type="gramStart"/>
       <w:r>
         <w:rPr>
           <w:b/>
@@ -9762,17 +9682,7 @@
           <w:i/>
           <w:iCs/>
         </w:rPr>
-        <w:t>2.Giới</w:t>
-      </w:r>
-      <w:proofErr w:type="gramEnd"/>
-      <w:r>
-        <w:rPr>
-          <w:b/>
-          <w:bCs/>
-          <w:i/>
-          <w:iCs/>
-        </w:rPr>
-        <w:t xml:space="preserve"> </w:t>
+        <w:t xml:space="preserve">2.Giới </w:t>
       </w:r>
       <w:proofErr w:type="spellStart"/>
       <w:r>
@@ -10950,7 +10860,6 @@
         </w:rPr>
         <w:t>2.</w:t>
       </w:r>
-      <w:proofErr w:type="gramStart"/>
       <w:r>
         <w:rPr>
           <w:b/>
@@ -10958,17 +10867,7 @@
           <w:i/>
           <w:iCs/>
         </w:rPr>
-        <w:t>3.Giới</w:t>
-      </w:r>
-      <w:proofErr w:type="gramEnd"/>
-      <w:r>
-        <w:rPr>
-          <w:b/>
-          <w:bCs/>
-          <w:i/>
-          <w:iCs/>
-        </w:rPr>
-        <w:t xml:space="preserve"> </w:t>
+        <w:t xml:space="preserve">3.Giới </w:t>
       </w:r>
       <w:proofErr w:type="spellStart"/>
       <w:r>
@@ -13692,18 +13591,8 @@
           <w:b/>
           <w:bCs/>
         </w:rPr>
-        <w:t xml:space="preserve"> </w:t>
-      </w:r>
-      <w:proofErr w:type="gramStart"/>
-      <w:r>
-        <w:rPr>
-          <w:rFonts w:cs="Times New Roman"/>
-          <w:b/>
-          <w:bCs/>
-        </w:rPr>
-        <w:t>3.Thiết</w:t>
-      </w:r>
-      <w:proofErr w:type="gramEnd"/>
+        <w:t xml:space="preserve"> 3.Thiết</w:t>
+      </w:r>
       <w:r>
         <w:rPr>
           <w:rFonts w:cs="Times New Roman"/>
@@ -13746,19 +13635,18 @@
           <w:iCs/>
           <w:lang w:val="vi-VN"/>
         </w:rPr>
-        <w:t>.</w:t>
-      </w:r>
-      <w:proofErr w:type="gramStart"/>
+        <w:t>.1</w:t>
+      </w:r>
       <w:r>
         <w:rPr>
           <w:b/>
           <w:bCs/>
           <w:i/>
           <w:iCs/>
-          <w:lang w:val="vi-VN"/>
-        </w:rPr>
-        <w:t>1</w:t>
-      </w:r>
+        </w:rPr>
+        <w:t>.</w:t>
+      </w:r>
+      <w:proofErr w:type="spellStart"/>
       <w:r>
         <w:rPr>
           <w:b/>
@@ -13766,20 +13654,9 @@
           <w:i/>
           <w:iCs/>
         </w:rPr>
-        <w:t>.</w:t>
-      </w:r>
-      <w:proofErr w:type="spellStart"/>
-      <w:r>
-        <w:rPr>
-          <w:b/>
-          <w:bCs/>
-          <w:i/>
-          <w:iCs/>
-        </w:rPr>
         <w:t>Sơ</w:t>
       </w:r>
       <w:proofErr w:type="spellEnd"/>
-      <w:proofErr w:type="gramEnd"/>
       <w:r>
         <w:rPr>
           <w:b/>
@@ -14011,23 +13888,7 @@
           <w:sz w:val="24"/>
           <w:szCs w:val="24"/>
         </w:rPr>
-        <w:t xml:space="preserve"> </w:t>
-      </w:r>
-      <w:proofErr w:type="gramStart"/>
-      <w:r>
-        <w:rPr>
-          <w:sz w:val="24"/>
-          <w:szCs w:val="24"/>
-        </w:rPr>
-        <w:t>1.Sơ</w:t>
-      </w:r>
-      <w:proofErr w:type="gramEnd"/>
-      <w:r>
-        <w:rPr>
-          <w:sz w:val="24"/>
-          <w:szCs w:val="24"/>
-        </w:rPr>
-        <w:t xml:space="preserve"> </w:t>
+        <w:t xml:space="preserve"> 1.Sơ </w:t>
       </w:r>
       <w:proofErr w:type="spellStart"/>
       <w:r>
@@ -14141,7 +14002,6 @@
         </w:rPr>
         <w:t>.</w:t>
       </w:r>
-      <w:proofErr w:type="gramStart"/>
       <w:r>
         <w:rPr>
           <w:b/>
@@ -14151,7 +14011,6 @@
         </w:rPr>
         <w:t>2.Sơ</w:t>
       </w:r>
-      <w:proofErr w:type="gramEnd"/>
       <w:r>
         <w:rPr>
           <w:b/>
@@ -14253,19 +14112,8 @@
           <w:i/>
           <w:iCs/>
         </w:rPr>
-        <w:t>2.</w:t>
-      </w:r>
-      <w:proofErr w:type="gramStart"/>
-      <w:r>
-        <w:rPr>
-          <w:b/>
-          <w:bCs/>
-          <w:i/>
-          <w:iCs/>
-        </w:rPr>
-        <w:t>1.Sơ</w:t>
-      </w:r>
-      <w:proofErr w:type="gramEnd"/>
+        <w:t>2.1.Sơ</w:t>
+      </w:r>
       <w:r>
         <w:rPr>
           <w:b/>
@@ -14358,23 +14206,7 @@
           <w:sz w:val="24"/>
           <w:szCs w:val="24"/>
         </w:rPr>
-        <w:t xml:space="preserve"> </w:t>
-      </w:r>
-      <w:proofErr w:type="gramStart"/>
-      <w:r>
-        <w:rPr>
-          <w:sz w:val="24"/>
-          <w:szCs w:val="24"/>
-        </w:rPr>
-        <w:t>2.Sơ</w:t>
-      </w:r>
-      <w:proofErr w:type="gramEnd"/>
-      <w:r>
-        <w:rPr>
-          <w:sz w:val="24"/>
-          <w:szCs w:val="24"/>
-        </w:rPr>
-        <w:t xml:space="preserve"> </w:t>
+        <w:t xml:space="preserve"> 2.Sơ </w:t>
       </w:r>
       <w:proofErr w:type="spellStart"/>
       <w:r>
@@ -14441,27 +14273,7 @@
           <w:i/>
           <w:iCs/>
         </w:rPr>
-        <w:t>2.</w:t>
-      </w:r>
-      <w:proofErr w:type="gramStart"/>
-      <w:r>
-        <w:rPr>
-          <w:b/>
-          <w:bCs/>
-          <w:i/>
-          <w:iCs/>
-        </w:rPr>
-        <w:t>2.Phân</w:t>
-      </w:r>
-      <w:proofErr w:type="gramEnd"/>
-      <w:r>
-        <w:rPr>
-          <w:b/>
-          <w:bCs/>
-          <w:i/>
-          <w:iCs/>
-        </w:rPr>
-        <w:t xml:space="preserve"> </w:t>
+        <w:t xml:space="preserve">2.2.Phân </w:t>
       </w:r>
       <w:proofErr w:type="spellStart"/>
       <w:r>
@@ -18795,7 +18607,27 @@
           <w:sz w:val="26"/>
           <w:szCs w:val="26"/>
         </w:rPr>
-        <w:t xml:space="preserve"> mô </w:t>
+        <w:t xml:space="preserve"> </w:t>
+      </w:r>
+      <w:proofErr w:type="spellStart"/>
+      <w:r>
+        <w:rPr>
+          <w:b/>
+          <w:bCs/>
+          <w:sz w:val="26"/>
+          <w:szCs w:val="26"/>
+        </w:rPr>
+        <w:t>mô</w:t>
+      </w:r>
+      <w:proofErr w:type="spellEnd"/>
+      <w:r>
+        <w:rPr>
+          <w:b/>
+          <w:bCs/>
+          <w:sz w:val="26"/>
+          <w:szCs w:val="26"/>
+        </w:rPr>
+        <w:t xml:space="preserve"> </w:t>
       </w:r>
       <w:proofErr w:type="spellStart"/>
       <w:r>
@@ -25311,9 +25143,9 @@
           <w:i/>
           <w:iCs/>
         </w:rPr>
-        <w:t>2.</w:t>
-      </w:r>
-      <w:proofErr w:type="gramStart"/>
+        <w:t xml:space="preserve">2.3.Quan </w:t>
+      </w:r>
+      <w:proofErr w:type="spellStart"/>
       <w:r>
         <w:rPr>
           <w:b/>
@@ -25321,9 +25153,9 @@
           <w:i/>
           <w:iCs/>
         </w:rPr>
-        <w:t>3.Quan</w:t>
-      </w:r>
-      <w:proofErr w:type="gramEnd"/>
+        <w:t>hệ</w:t>
+      </w:r>
+      <w:proofErr w:type="spellEnd"/>
       <w:r>
         <w:rPr>
           <w:b/>
@@ -25341,7 +25173,7 @@
           <w:i/>
           <w:iCs/>
         </w:rPr>
-        <w:t>hệ</w:t>
+        <w:t>đầu</w:t>
       </w:r>
       <w:proofErr w:type="spellEnd"/>
       <w:r>
@@ -25361,7 +25193,7 @@
           <w:i/>
           <w:iCs/>
         </w:rPr>
-        <w:t>đầu</w:t>
+        <w:t>vào-ra</w:t>
       </w:r>
       <w:proofErr w:type="spellEnd"/>
       <w:r>
@@ -25381,7 +25213,7 @@
           <w:i/>
           <w:iCs/>
         </w:rPr>
-        <w:t>vào-ra</w:t>
+        <w:t>giữa</w:t>
       </w:r>
       <w:proofErr w:type="spellEnd"/>
       <w:r>
@@ -25401,7 +25233,7 @@
           <w:i/>
           <w:iCs/>
         </w:rPr>
-        <w:t>giữa</w:t>
+        <w:t>các</w:t>
       </w:r>
       <w:proofErr w:type="spellEnd"/>
       <w:r>
@@ -25421,26 +25253,6 @@
           <w:i/>
           <w:iCs/>
         </w:rPr>
-        <w:t>các</w:t>
-      </w:r>
-      <w:proofErr w:type="spellEnd"/>
-      <w:r>
-        <w:rPr>
-          <w:b/>
-          <w:bCs/>
-          <w:i/>
-          <w:iCs/>
-        </w:rPr>
-        <w:t xml:space="preserve"> </w:t>
-      </w:r>
-      <w:proofErr w:type="spellStart"/>
-      <w:r>
-        <w:rPr>
-          <w:b/>
-          <w:bCs/>
-          <w:i/>
-          <w:iCs/>
-        </w:rPr>
         <w:t>khối</w:t>
       </w:r>
       <w:proofErr w:type="spellEnd"/>
@@ -25453,21 +25265,12 @@
           <w:szCs w:val="26"/>
         </w:rPr>
       </w:pPr>
-      <w:proofErr w:type="gramStart"/>
-      <w:r>
-        <w:rPr>
-          <w:sz w:val="26"/>
-          <w:szCs w:val="26"/>
-        </w:rPr>
-        <w:t>-“</w:t>
-      </w:r>
-      <w:proofErr w:type="gramEnd"/>
-      <w:r>
-        <w:rPr>
-          <w:sz w:val="26"/>
-          <w:szCs w:val="26"/>
-        </w:rPr>
-        <w:t xml:space="preserve">Thu </w:t>
+      <w:r>
+        <w:rPr>
+          <w:sz w:val="26"/>
+          <w:szCs w:val="26"/>
+        </w:rPr>
+        <w:t xml:space="preserve">-“Thu </w:t>
       </w:r>
       <w:proofErr w:type="spellStart"/>
       <w:r>
@@ -25817,7 +25620,6 @@
           <w:szCs w:val="26"/>
         </w:rPr>
       </w:pPr>
-      <w:proofErr w:type="gramStart"/>
       <w:r>
         <w:rPr>
           <w:sz w:val="26"/>
@@ -25826,7 +25628,6 @@
         <w:t>-“</w:t>
       </w:r>
       <w:proofErr w:type="spellStart"/>
-      <w:proofErr w:type="gramEnd"/>
       <w:r>
         <w:rPr>
           <w:sz w:val="26"/>
@@ -26206,7 +26007,6 @@
           <w:szCs w:val="26"/>
         </w:rPr>
       </w:pPr>
-      <w:proofErr w:type="gramStart"/>
       <w:r>
         <w:rPr>
           <w:sz w:val="26"/>
@@ -26215,7 +26015,6 @@
         <w:t>-“</w:t>
       </w:r>
       <w:proofErr w:type="spellStart"/>
-      <w:proofErr w:type="gramEnd"/>
       <w:r>
         <w:rPr>
           <w:sz w:val="26"/>
@@ -26436,7 +26235,6 @@
         <w:t xml:space="preserve"> </w:t>
       </w:r>
       <w:proofErr w:type="spellStart"/>
-      <w:proofErr w:type="gramStart"/>
       <w:r>
         <w:rPr>
           <w:sz w:val="26"/>
@@ -26445,7 +26243,6 @@
         <w:t>luyện,xác</w:t>
       </w:r>
       <w:proofErr w:type="spellEnd"/>
-      <w:proofErr w:type="gramEnd"/>
       <w:r>
         <w:rPr>
           <w:sz w:val="26"/>
@@ -26622,7 +26419,6 @@
           <w:szCs w:val="26"/>
         </w:rPr>
       </w:pPr>
-      <w:proofErr w:type="gramStart"/>
       <w:r>
         <w:rPr>
           <w:sz w:val="26"/>
@@ -26631,7 +26427,6 @@
         <w:t>-“</w:t>
       </w:r>
       <w:proofErr w:type="spellStart"/>
-      <w:proofErr w:type="gramEnd"/>
       <w:r>
         <w:rPr>
           <w:sz w:val="26"/>
@@ -26648,7 +26443,6 @@
         <w:t xml:space="preserve"> </w:t>
       </w:r>
       <w:proofErr w:type="spellStart"/>
-      <w:proofErr w:type="gramStart"/>
       <w:r>
         <w:rPr>
           <w:sz w:val="26"/>
@@ -26657,7 +26451,6 @@
         <w:t>luyện,xác</w:t>
       </w:r>
       <w:proofErr w:type="spellEnd"/>
-      <w:proofErr w:type="gramEnd"/>
       <w:r>
         <w:rPr>
           <w:sz w:val="26"/>
@@ -27134,7 +26927,6 @@
           <w:szCs w:val="26"/>
         </w:rPr>
       </w:pPr>
-      <w:proofErr w:type="gramStart"/>
       <w:r>
         <w:rPr>
           <w:sz w:val="26"/>
@@ -27143,7 +26935,6 @@
         <w:t>-“</w:t>
       </w:r>
       <w:proofErr w:type="spellStart"/>
-      <w:proofErr w:type="gramEnd"/>
       <w:r>
         <w:rPr>
           <w:sz w:val="26"/>
@@ -27523,7 +27314,6 @@
           <w:szCs w:val="26"/>
         </w:rPr>
       </w:pPr>
-      <w:proofErr w:type="gramStart"/>
       <w:r>
         <w:rPr>
           <w:sz w:val="26"/>
@@ -27532,7 +27322,6 @@
         <w:t>-“</w:t>
       </w:r>
       <w:proofErr w:type="spellStart"/>
-      <w:proofErr w:type="gramEnd"/>
       <w:r>
         <w:rPr>
           <w:sz w:val="26"/>
@@ -27912,7 +27701,6 @@
           <w:szCs w:val="26"/>
         </w:rPr>
       </w:pPr>
-      <w:proofErr w:type="gramStart"/>
       <w:r>
         <w:rPr>
           <w:sz w:val="26"/>
@@ -27921,7 +27709,6 @@
         <w:t>-“</w:t>
       </w:r>
       <w:proofErr w:type="spellStart"/>
-      <w:proofErr w:type="gramEnd"/>
       <w:r>
         <w:rPr>
           <w:sz w:val="26"/>
@@ -28310,7 +28097,6 @@
         </w:rPr>
         <w:t>.</w:t>
       </w:r>
-      <w:proofErr w:type="gramStart"/>
       <w:r>
         <w:rPr>
           <w:b/>
@@ -28318,17 +28104,7 @@
           <w:i/>
           <w:iCs/>
         </w:rPr>
-        <w:t>3.Cấu</w:t>
-      </w:r>
-      <w:proofErr w:type="gramEnd"/>
-      <w:r>
-        <w:rPr>
-          <w:b/>
-          <w:bCs/>
-          <w:i/>
-          <w:iCs/>
-        </w:rPr>
-        <w:t xml:space="preserve"> </w:t>
+        <w:t xml:space="preserve">3.Cấu </w:t>
       </w:r>
       <w:proofErr w:type="spellStart"/>
       <w:r>
@@ -28421,9 +28197,9 @@
           <w:i/>
           <w:iCs/>
         </w:rPr>
-        <w:t>1.</w:t>
-      </w:r>
-      <w:proofErr w:type="gramStart"/>
+        <w:t xml:space="preserve">1.1.Cấu </w:t>
+      </w:r>
+      <w:proofErr w:type="spellStart"/>
       <w:r>
         <w:rPr>
           <w:b/>
@@ -28431,9 +28207,9 @@
           <w:i/>
           <w:iCs/>
         </w:rPr>
-        <w:t>1.Cấu</w:t>
-      </w:r>
-      <w:proofErr w:type="gramEnd"/>
+        <w:t>trúc</w:t>
+      </w:r>
+      <w:proofErr w:type="spellEnd"/>
       <w:r>
         <w:rPr>
           <w:b/>
@@ -28451,7 +28227,7 @@
           <w:i/>
           <w:iCs/>
         </w:rPr>
-        <w:t>trúc</w:t>
+        <w:t>dữ</w:t>
       </w:r>
       <w:proofErr w:type="spellEnd"/>
       <w:r>
@@ -28471,7 +28247,7 @@
           <w:i/>
           <w:iCs/>
         </w:rPr>
-        <w:t>dữ</w:t>
+        <w:t>liệu</w:t>
       </w:r>
       <w:proofErr w:type="spellEnd"/>
       <w:r>
@@ -28491,7 +28267,7 @@
           <w:i/>
           <w:iCs/>
         </w:rPr>
-        <w:t>liệu</w:t>
+        <w:t>đầu</w:t>
       </w:r>
       <w:proofErr w:type="spellEnd"/>
       <w:r>
@@ -28511,26 +28287,6 @@
           <w:i/>
           <w:iCs/>
         </w:rPr>
-        <w:t>đầu</w:t>
-      </w:r>
-      <w:proofErr w:type="spellEnd"/>
-      <w:r>
-        <w:rPr>
-          <w:b/>
-          <w:bCs/>
-          <w:i/>
-          <w:iCs/>
-        </w:rPr>
-        <w:t xml:space="preserve"> </w:t>
-      </w:r>
-      <w:proofErr w:type="spellStart"/>
-      <w:r>
-        <w:rPr>
-          <w:b/>
-          <w:bCs/>
-          <w:i/>
-          <w:iCs/>
-        </w:rPr>
         <w:t>vào</w:t>
       </w:r>
       <w:bookmarkEnd w:id="21"/>
@@ -29049,18 +28805,9 @@
           <w:sz w:val="26"/>
           <w:szCs w:val="26"/>
         </w:rPr>
-        <w:t>growth_</w:t>
-      </w:r>
-      <w:proofErr w:type="gramStart"/>
-      <w:r>
-        <w:rPr>
-          <w:sz w:val="26"/>
-          <w:szCs w:val="26"/>
-        </w:rPr>
-        <w:t>rate:tốc</w:t>
-      </w:r>
-      <w:proofErr w:type="spellEnd"/>
-      <w:proofErr w:type="gramEnd"/>
+        <w:t>growth_rate:tốc</w:t>
+      </w:r>
+      <w:proofErr w:type="spellEnd"/>
       <w:r>
         <w:rPr>
           <w:sz w:val="26"/>
@@ -29411,7 +29158,6 @@
         </w:rPr>
         <w:t>1.</w:t>
       </w:r>
-      <w:proofErr w:type="gramStart"/>
       <w:r>
         <w:rPr>
           <w:b/>
@@ -29428,17 +29174,7 @@
           <w:i/>
           <w:iCs/>
         </w:rPr>
-        <w:t>.Cấu</w:t>
-      </w:r>
-      <w:proofErr w:type="gramEnd"/>
-      <w:r>
-        <w:rPr>
-          <w:b/>
-          <w:bCs/>
-          <w:i/>
-          <w:iCs/>
-        </w:rPr>
-        <w:t xml:space="preserve"> </w:t>
+        <w:t xml:space="preserve">.Cấu </w:t>
       </w:r>
       <w:proofErr w:type="spellStart"/>
       <w:r>
@@ -31658,27 +31394,7 @@
           <w:i/>
           <w:iCs/>
         </w:rPr>
-        <w:t>1.</w:t>
-      </w:r>
-      <w:proofErr w:type="gramStart"/>
-      <w:r>
-        <w:rPr>
-          <w:b/>
-          <w:bCs/>
-          <w:i/>
-          <w:iCs/>
-        </w:rPr>
-        <w:t>2.Cấu</w:t>
-      </w:r>
-      <w:proofErr w:type="gramEnd"/>
-      <w:r>
-        <w:rPr>
-          <w:b/>
-          <w:bCs/>
-          <w:i/>
-          <w:iCs/>
-        </w:rPr>
-        <w:t xml:space="preserve"> </w:t>
+        <w:t xml:space="preserve">1.2.Cấu </w:t>
       </w:r>
       <w:proofErr w:type="spellStart"/>
       <w:r>
@@ -33569,27 +33285,7 @@
           <w:i/>
           <w:iCs/>
         </w:rPr>
-        <w:t>1.</w:t>
-      </w:r>
-      <w:proofErr w:type="gramStart"/>
-      <w:r>
-        <w:rPr>
-          <w:b/>
-          <w:bCs/>
-          <w:i/>
-          <w:iCs/>
-        </w:rPr>
-        <w:t>3.Cấu</w:t>
-      </w:r>
-      <w:proofErr w:type="gramEnd"/>
-      <w:r>
-        <w:rPr>
-          <w:b/>
-          <w:bCs/>
-          <w:i/>
-          <w:iCs/>
-        </w:rPr>
-        <w:t xml:space="preserve"> </w:t>
+        <w:t xml:space="preserve">1.3.Cấu </w:t>
       </w:r>
       <w:proofErr w:type="spellStart"/>
       <w:r>
@@ -35333,7 +35029,6 @@
         </w:rPr>
         <w:t>.</w:t>
       </w:r>
-      <w:proofErr w:type="gramStart"/>
       <w:r>
         <w:rPr>
           <w:b/>
@@ -35341,17 +35036,7 @@
           <w:i/>
           <w:iCs/>
         </w:rPr>
-        <w:t>4.Chương</w:t>
-      </w:r>
-      <w:proofErr w:type="gramEnd"/>
-      <w:r>
-        <w:rPr>
-          <w:b/>
-          <w:bCs/>
-          <w:i/>
-          <w:iCs/>
-        </w:rPr>
-        <w:t xml:space="preserve"> </w:t>
+        <w:t xml:space="preserve">4.Chương </w:t>
       </w:r>
       <w:proofErr w:type="spellStart"/>
       <w:r>
@@ -36500,27 +36185,7 @@
           <w:i/>
           <w:iCs/>
         </w:rPr>
-        <w:t>4.</w:t>
-      </w:r>
-      <w:proofErr w:type="gramStart"/>
-      <w:r>
-        <w:rPr>
-          <w:b/>
-          <w:bCs/>
-          <w:i/>
-          <w:iCs/>
-        </w:rPr>
-        <w:t>1.Quá</w:t>
-      </w:r>
-      <w:proofErr w:type="gramEnd"/>
-      <w:r>
-        <w:rPr>
-          <w:b/>
-          <w:bCs/>
-          <w:i/>
-          <w:iCs/>
-        </w:rPr>
-        <w:t xml:space="preserve"> </w:t>
+        <w:t xml:space="preserve">4.1.Quá </w:t>
       </w:r>
       <w:proofErr w:type="spellStart"/>
       <w:r>
@@ -38790,7 +38455,6 @@
         <w:t xml:space="preserve"> </w:t>
       </w:r>
       <w:proofErr w:type="spellStart"/>
-      <w:proofErr w:type="gramStart"/>
       <w:r>
         <w:rPr>
           <w:sz w:val="26"/>
@@ -38804,15 +38468,7 @@
           <w:sz w:val="26"/>
           <w:szCs w:val="26"/>
         </w:rPr>
-        <w:t>,...</w:t>
-      </w:r>
-      <w:proofErr w:type="gramEnd"/>
-      <w:r>
-        <w:rPr>
-          <w:sz w:val="26"/>
-          <w:szCs w:val="26"/>
-        </w:rPr>
-        <w:t xml:space="preserve">) </w:t>
+        <w:t xml:space="preserve">,...) </w:t>
       </w:r>
       <w:proofErr w:type="spellStart"/>
       <w:r>
@@ -43408,9 +43064,9 @@
           <w:i/>
           <w:iCs/>
         </w:rPr>
-        <w:t>4.</w:t>
-      </w:r>
-      <w:proofErr w:type="gramStart"/>
+        <w:t xml:space="preserve">4.2.Cấu </w:t>
+      </w:r>
+      <w:proofErr w:type="spellStart"/>
       <w:r>
         <w:rPr>
           <w:b/>
@@ -43418,9 +43074,9 @@
           <w:i/>
           <w:iCs/>
         </w:rPr>
-        <w:t>2.Cấu</w:t>
-      </w:r>
-      <w:proofErr w:type="gramEnd"/>
+        <w:t>trúc</w:t>
+      </w:r>
+      <w:proofErr w:type="spellEnd"/>
       <w:r>
         <w:rPr>
           <w:b/>
@@ -43438,7 +43094,7 @@
           <w:i/>
           <w:iCs/>
         </w:rPr>
-        <w:t>trúc</w:t>
+        <w:t>chương</w:t>
       </w:r>
       <w:proofErr w:type="spellEnd"/>
       <w:r>
@@ -43458,7 +43114,7 @@
           <w:i/>
           <w:iCs/>
         </w:rPr>
-        <w:t>chương</w:t>
+        <w:t>trình</w:t>
       </w:r>
       <w:proofErr w:type="spellEnd"/>
       <w:r>
@@ -43478,26 +43134,6 @@
           <w:i/>
           <w:iCs/>
         </w:rPr>
-        <w:t>trình</w:t>
-      </w:r>
-      <w:proofErr w:type="spellEnd"/>
-      <w:r>
-        <w:rPr>
-          <w:b/>
-          <w:bCs/>
-          <w:i/>
-          <w:iCs/>
-        </w:rPr>
-        <w:t xml:space="preserve"> </w:t>
-      </w:r>
-      <w:proofErr w:type="spellStart"/>
-      <w:r>
-        <w:rPr>
-          <w:b/>
-          <w:bCs/>
-          <w:i/>
-          <w:iCs/>
-        </w:rPr>
         <w:t>chính</w:t>
       </w:r>
       <w:bookmarkEnd w:id="27"/>
@@ -44583,31 +44219,15 @@
           <w:sz w:val="26"/>
           <w:szCs w:val="26"/>
         </w:rPr>
-        <w:t>collect_</w:t>
-      </w:r>
-      <w:proofErr w:type="gramStart"/>
-      <w:r>
-        <w:rPr>
-          <w:sz w:val="26"/>
-          <w:szCs w:val="26"/>
-        </w:rPr>
-        <w:t>data</w:t>
-      </w:r>
-      <w:proofErr w:type="spellEnd"/>
-      <w:r>
-        <w:rPr>
-          <w:sz w:val="26"/>
-          <w:szCs w:val="26"/>
-        </w:rPr>
-        <w:t>(</w:t>
-      </w:r>
-      <w:proofErr w:type="gramEnd"/>
-      <w:r>
-        <w:rPr>
-          <w:sz w:val="26"/>
-          <w:szCs w:val="26"/>
-        </w:rPr>
-        <w:t>source, params)</w:t>
+        <w:t>collect_data</w:t>
+      </w:r>
+      <w:proofErr w:type="spellEnd"/>
+      <w:r>
+        <w:rPr>
+          <w:sz w:val="26"/>
+          <w:szCs w:val="26"/>
+        </w:rPr>
+        <w:t>(source, params)</w:t>
       </w:r>
     </w:p>
     <w:p>
@@ -45227,15 +44847,7 @@
           <w:sz w:val="26"/>
           <w:szCs w:val="26"/>
         </w:rPr>
-        <w:t>train_</w:t>
-      </w:r>
-      <w:proofErr w:type="gramStart"/>
-      <w:r>
-        <w:rPr>
-          <w:sz w:val="26"/>
-          <w:szCs w:val="26"/>
-        </w:rPr>
-        <w:t>model</w:t>
+        <w:t>train_model</w:t>
       </w:r>
       <w:proofErr w:type="spellEnd"/>
       <w:r>
@@ -45246,7 +44858,6 @@
         <w:t>(</w:t>
       </w:r>
       <w:proofErr w:type="spellStart"/>
-      <w:proofErr w:type="gramEnd"/>
       <w:r>
         <w:rPr>
           <w:sz w:val="26"/>
@@ -45373,31 +44984,15 @@
           <w:sz w:val="26"/>
           <w:szCs w:val="26"/>
         </w:rPr>
-        <w:t>forecast_</w:t>
-      </w:r>
-      <w:proofErr w:type="gramStart"/>
-      <w:r>
-        <w:rPr>
-          <w:sz w:val="26"/>
-          <w:szCs w:val="26"/>
-        </w:rPr>
-        <w:t>population</w:t>
-      </w:r>
-      <w:proofErr w:type="spellEnd"/>
-      <w:r>
-        <w:rPr>
-          <w:sz w:val="26"/>
-          <w:szCs w:val="26"/>
-        </w:rPr>
-        <w:t>(</w:t>
-      </w:r>
-      <w:proofErr w:type="gramEnd"/>
-      <w:r>
-        <w:rPr>
-          <w:sz w:val="26"/>
-          <w:szCs w:val="26"/>
-        </w:rPr>
-        <w:t xml:space="preserve">model, </w:t>
+        <w:t>forecast_population</w:t>
+      </w:r>
+      <w:proofErr w:type="spellEnd"/>
+      <w:r>
+        <w:rPr>
+          <w:sz w:val="26"/>
+          <w:szCs w:val="26"/>
+        </w:rPr>
+        <w:t xml:space="preserve">(model, </w:t>
       </w:r>
       <w:proofErr w:type="spellStart"/>
       <w:r>
@@ -45647,25 +45242,7 @@
           <w:b/>
           <w:bCs/>
         </w:rPr>
-        <w:t xml:space="preserve"> </w:t>
-      </w:r>
-      <w:proofErr w:type="gramStart"/>
-      <w:r>
-        <w:rPr>
-          <w:rFonts w:cs="Times New Roman"/>
-          <w:b/>
-          <w:bCs/>
-        </w:rPr>
-        <w:t>4.Thực</w:t>
-      </w:r>
-      <w:proofErr w:type="gramEnd"/>
-      <w:r>
-        <w:rPr>
-          <w:rFonts w:cs="Times New Roman"/>
-          <w:b/>
-          <w:bCs/>
-        </w:rPr>
-        <w:t xml:space="preserve"> </w:t>
+        <w:t xml:space="preserve"> 4.Thực </w:t>
       </w:r>
       <w:proofErr w:type="spellStart"/>
       <w:r>
@@ -45742,6 +45319,7 @@
           <w:bCs/>
           <w:i/>
           <w:iCs/>
+          <w:lang w:val="vi-VN"/>
         </w:rPr>
       </w:pPr>
       <w:bookmarkStart w:id="30" w:name="_Toc198908697"/>
@@ -45753,9 +45331,9 @@
           <w:i/>
           <w:iCs/>
         </w:rPr>
-        <w:t>4.</w:t>
-      </w:r>
-      <w:proofErr w:type="gramStart"/>
+        <w:t xml:space="preserve">4.1.Thực </w:t>
+      </w:r>
+      <w:proofErr w:type="spellStart"/>
       <w:r>
         <w:rPr>
           <w:b/>
@@ -45763,30 +45341,77 @@
           <w:i/>
           <w:iCs/>
         </w:rPr>
-        <w:t>1.Thực</w:t>
-      </w:r>
-      <w:proofErr w:type="gramEnd"/>
-      <w:r>
-        <w:rPr>
-          <w:b/>
-          <w:bCs/>
-          <w:i/>
-          <w:iCs/>
-        </w:rPr>
-        <w:t xml:space="preserve"> </w:t>
-      </w:r>
-      <w:proofErr w:type="spellStart"/>
-      <w:r>
-        <w:rPr>
-          <w:b/>
-          <w:bCs/>
-          <w:i/>
-          <w:iCs/>
-        </w:rPr>
         <w:t>nghiệm</w:t>
       </w:r>
       <w:bookmarkEnd w:id="30"/>
       <w:proofErr w:type="spellEnd"/>
+    </w:p>
+    <w:p>
+      <w:pPr>
+        <w:rPr>
+          <w:lang w:val="vi-VN"/>
+        </w:rPr>
+      </w:pPr>
+      <w:r>
+        <w:rPr>
+          <w:lang w:val="vi-VN"/>
+        </w:rPr>
+        <w:t>Giao diện chính chương trình</w:t>
+      </w:r>
+    </w:p>
+    <w:p>
+      <w:pPr>
+        <w:rPr>
+          <w:lang w:val="vi-VN"/>
+        </w:rPr>
+      </w:pPr>
+      <w:r>
+        <w:rPr>
+          <w:lang w:val="vi-VN"/>
+        </w:rPr>
+        <w:drawing>
+          <wp:inline distT="0" distB="0" distL="0" distR="0" wp14:anchorId="16BEC871" wp14:editId="675C4053">
+            <wp:extent cx="5399405" cy="3035935"/>
+            <wp:effectExtent l="0" t="0" r="0" b="0"/>
+            <wp:docPr id="549949653" name="Picture 1" descr="A screenshot of a computer&#10;&#10;AI-generated content may be incorrect."/>
+            <wp:cNvGraphicFramePr>
+              <a:graphicFrameLocks xmlns:a="http://schemas.openxmlformats.org/drawingml/2006/main" noChangeAspect="1"/>
+            </wp:cNvGraphicFramePr>
+            <a:graphic xmlns:a="http://schemas.openxmlformats.org/drawingml/2006/main">
+              <a:graphicData uri="http://schemas.openxmlformats.org/drawingml/2006/picture">
+                <pic:pic xmlns:pic="http://schemas.openxmlformats.org/drawingml/2006/picture">
+                  <pic:nvPicPr>
+                    <pic:cNvPr id="549949653" name="Picture 1" descr="A screenshot of a computer&#10;&#10;AI-generated content may be incorrect."/>
+                    <pic:cNvPicPr/>
+                  </pic:nvPicPr>
+                  <pic:blipFill>
+                    <a:blip r:embed="rId11"/>
+                    <a:stretch>
+                      <a:fillRect/>
+                    </a:stretch>
+                  </pic:blipFill>
+                  <pic:spPr>
+                    <a:xfrm>
+                      <a:off x="0" y="0"/>
+                      <a:ext cx="5399405" cy="3035935"/>
+                    </a:xfrm>
+                    <a:prstGeom prst="rect">
+                      <a:avLst/>
+                    </a:prstGeom>
+                  </pic:spPr>
+                </pic:pic>
+              </a:graphicData>
+            </a:graphic>
+          </wp:inline>
+        </w:drawing>
+      </w:r>
+    </w:p>
+    <w:p>
+      <w:pPr>
+        <w:rPr>
+          <w:lang w:val="vi-VN"/>
+        </w:rPr>
+      </w:pPr>
     </w:p>
     <w:p>
       <w:pPr>
@@ -45807,9 +45432,9 @@
           <w:i/>
           <w:iCs/>
         </w:rPr>
-        <w:t>4.</w:t>
-      </w:r>
-      <w:proofErr w:type="gramStart"/>
+        <w:t xml:space="preserve">4.2.Kết </w:t>
+      </w:r>
+      <w:proofErr w:type="spellStart"/>
       <w:r>
         <w:rPr>
           <w:b/>
@@ -45817,26 +45442,6 @@
           <w:i/>
           <w:iCs/>
         </w:rPr>
-        <w:t>2.Kết</w:t>
-      </w:r>
-      <w:proofErr w:type="gramEnd"/>
-      <w:r>
-        <w:rPr>
-          <w:b/>
-          <w:bCs/>
-          <w:i/>
-          <w:iCs/>
-        </w:rPr>
-        <w:t xml:space="preserve"> </w:t>
-      </w:r>
-      <w:proofErr w:type="spellStart"/>
-      <w:r>
-        <w:rPr>
-          <w:b/>
-          <w:bCs/>
-          <w:i/>
-          <w:iCs/>
-        </w:rPr>
         <w:t>luận</w:t>
       </w:r>
       <w:bookmarkEnd w:id="31"/>
@@ -46176,32 +45781,14 @@
         <w:t xml:space="preserve"> </w:t>
       </w:r>
       <w:proofErr w:type="spellStart"/>
-      <w:proofErr w:type="gramStart"/>
-      <w:r>
-        <w:rPr>
-          <w:sz w:val="26"/>
-          <w:szCs w:val="26"/>
-        </w:rPr>
-        <w:t>dụng:json</w:t>
-      </w:r>
-      <w:proofErr w:type="gramEnd"/>
-      <w:r>
-        <w:rPr>
-          <w:sz w:val="26"/>
-          <w:szCs w:val="26"/>
-        </w:rPr>
-        <w:t>,</w:t>
-      </w:r>
-      <w:proofErr w:type="gramStart"/>
-      <w:r>
-        <w:rPr>
-          <w:sz w:val="26"/>
-          <w:szCs w:val="26"/>
-        </w:rPr>
-        <w:t>csv,api</w:t>
-      </w:r>
-      <w:proofErr w:type="spellEnd"/>
-      <w:proofErr w:type="gramEnd"/>
+      <w:r>
+        <w:rPr>
+          <w:sz w:val="26"/>
+          <w:szCs w:val="26"/>
+        </w:rPr>
+        <w:t>dụng:json,csv,api</w:t>
+      </w:r>
+      <w:proofErr w:type="spellEnd"/>
       <w:r>
         <w:rPr>
           <w:sz w:val="26"/>
@@ -48318,6 +47905,7 @@
           <w:sz w:val="26"/>
           <w:szCs w:val="26"/>
         </w:rPr>
+        <w:lastRenderedPageBreak/>
         <w:t xml:space="preserve">+ </w:t>
       </w:r>
       <w:proofErr w:type="spellStart"/>
@@ -49384,7 +48972,6 @@
         <w:t xml:space="preserve"> </w:t>
       </w:r>
       <w:proofErr w:type="spellStart"/>
-      <w:proofErr w:type="gramStart"/>
       <w:r>
         <w:rPr>
           <w:sz w:val="26"/>
@@ -49393,7 +48980,6 @@
         <w:t>liệu:pandas</w:t>
       </w:r>
       <w:proofErr w:type="spellEnd"/>
-      <w:proofErr w:type="gramEnd"/>
     </w:p>
     <w:p>
       <w:pPr>
@@ -51013,7 +50599,6 @@
           <w:sz w:val="26"/>
           <w:szCs w:val="26"/>
         </w:rPr>
-        <w:lastRenderedPageBreak/>
         <w:t>+</w:t>
       </w:r>
       <w:proofErr w:type="spellStart"/>
@@ -53792,8 +53377,8 @@
       </w:pPr>
     </w:p>
     <w:sectPr>
-      <w:headerReference w:type="default" r:id="rId11"/>
-      <w:footerReference w:type="default" r:id="rId12"/>
+      <w:headerReference w:type="default" r:id="rId12"/>
+      <w:footerReference w:type="default" r:id="rId13"/>
       <w:pgSz w:w="11906" w:h="16838" w:code="9"/>
       <w:pgMar w:top="1418" w:right="1418" w:bottom="1418" w:left="1985" w:header="703" w:footer="703" w:gutter="0"/>
       <w:cols w:space="720"/>
@@ -59710,6 +59295,8 @@
     <w:rsid w:val="003705AF"/>
     <w:rsid w:val="0037599B"/>
     <w:rsid w:val="005F0DDD"/>
+    <w:rsid w:val="006414DC"/>
+    <w:rsid w:val="007144BF"/>
     <w:rsid w:val="00775271"/>
     <w:rsid w:val="00A237B2"/>
     <w:rsid w:val="00A97306"/>

</xml_diff>